<commit_message>
update bab 3 use case & flowchart
</commit_message>
<xml_diff>
--- a/BAB 3 _Skripsi.docx
+++ b/BAB 3 _Skripsi.docx
@@ -457,14 +457,7 @@
           <w:rFonts w:cs="Times New Roman"/>
           <w:szCs w:val="24"/>
         </w:rPr>
-        <w:t xml:space="preserve"> </w:t>
-      </w:r>
-      <w:r>
-        <w:rPr>
-          <w:rFonts w:cs="Times New Roman"/>
-          <w:szCs w:val="24"/>
-        </w:rPr>
-        <w:t xml:space="preserve">dan database kemudian </w:t>
+        <w:t xml:space="preserve"> dan database kemudian </w:t>
       </w:r>
       <w:proofErr w:type="spellStart"/>
       <w:r>
@@ -618,196 +611,29 @@
     </w:p>
     <w:p>
       <w:pPr>
-        <w:pStyle w:val="Heading3"/>
-      </w:pPr>
-      <w:r>
-        <w:t>Analisis Kebutuhan</w:t>
-      </w:r>
-    </w:p>
-    <w:p>
-      <w:pPr>
-        <w:ind w:firstLine="360"/>
-      </w:pPr>
-      <w:proofErr w:type="spellStart"/>
-      <w:r>
-        <w:t>Analisi</w:t>
-      </w:r>
-      <w:proofErr w:type="spellEnd"/>
-      <w:r>
-        <w:t xml:space="preserve"> kebutuhan pada tugas akhir ini terbagi atas analisis kebutuhan fungsional dan analisis kebutuhan non-fungsional</w:t>
-      </w:r>
-      <w:r>
-        <w:t>.</w:t>
-      </w:r>
-    </w:p>
-    <w:p>
-      <w:pPr>
-        <w:pStyle w:val="Heading4"/>
-      </w:pPr>
-      <w:r>
-        <w:t>Analisis Kebutuhan Fungsional</w:t>
-      </w:r>
-    </w:p>
-    <w:p>
-      <w:pPr>
-        <w:spacing w:line="276" w:lineRule="auto"/>
-        <w:ind w:left="720" w:firstLine="720"/>
-        <w:rPr>
-          <w:rFonts w:cs="Times New Roman"/>
-          <w:szCs w:val="24"/>
-        </w:rPr>
-      </w:pPr>
-      <w:r>
+        <w:spacing w:line="360" w:lineRule="auto"/>
+        <w:ind w:firstLine="567"/>
+        <w:jc w:val="center"/>
         <w:rPr>
           <w:rFonts w:cs="Times New Roman"/>
           <w:color w:val="000000" w:themeColor="text1"/>
           <w:szCs w:val="24"/>
-        </w:rPr>
-        <w:t xml:space="preserve">Analisis kebutuhan fungsional dilakukan dengan menggunakan </w:t>
-      </w:r>
+          <w:lang w:val="id-ID"/>
+        </w:rPr>
+      </w:pPr>
       <w:r>
         <w:rPr>
           <w:rFonts w:cs="Times New Roman"/>
-          <w:i/>
+          <w:noProof/>
           <w:color w:val="000000" w:themeColor="text1"/>
           <w:szCs w:val="24"/>
-        </w:rPr>
-        <w:t xml:space="preserve">use case diagram </w:t>
-      </w:r>
-      <w:r>
-        <w:rPr>
-          <w:rFonts w:cs="Times New Roman"/>
-          <w:color w:val="000000" w:themeColor="text1"/>
-          <w:szCs w:val="24"/>
-        </w:rPr>
-        <w:t xml:space="preserve">untuk memperlihatkan interaksi antar user dan sistem. Berikut </w:t>
-      </w:r>
-      <w:r>
-        <w:rPr>
-          <w:rFonts w:cs="Times New Roman"/>
-          <w:i/>
-          <w:color w:val="000000" w:themeColor="text1"/>
-          <w:szCs w:val="24"/>
-        </w:rPr>
-        <w:t xml:space="preserve">use case diagram </w:t>
-      </w:r>
-      <w:r>
-        <w:rPr>
-          <w:rFonts w:cs="Times New Roman"/>
-          <w:color w:val="000000" w:themeColor="text1"/>
-          <w:szCs w:val="24"/>
-        </w:rPr>
-        <w:t xml:space="preserve">dari aplikasi implementasi </w:t>
-      </w:r>
-      <w:r>
-        <w:rPr>
-          <w:rFonts w:cs="Times New Roman"/>
-          <w:i/>
-          <w:iCs/>
-          <w:szCs w:val="24"/>
-        </w:rPr>
-        <w:t xml:space="preserve">Deep Collaborative Filtering </w:t>
-      </w:r>
-      <w:r>
-        <w:rPr>
-          <w:rFonts w:cs="Times New Roman"/>
-          <w:color w:val="000000" w:themeColor="text1"/>
-          <w:szCs w:val="24"/>
-        </w:rPr>
-        <w:t xml:space="preserve">dalam merekomendasikan item </w:t>
-      </w:r>
-      <w:r>
-        <w:rPr>
-          <w:rFonts w:cs="Times New Roman"/>
-          <w:iCs/>
-          <w:color w:val="000000" w:themeColor="text1"/>
-          <w:szCs w:val="24"/>
-        </w:rPr>
-        <w:t>perpustakaan digital</w:t>
-      </w:r>
-      <w:r>
-        <w:rPr>
-          <w:rFonts w:cs="Times New Roman"/>
-          <w:i/>
-          <w:color w:val="000000" w:themeColor="text1"/>
-          <w:szCs w:val="24"/>
-        </w:rPr>
-        <w:t xml:space="preserve"> </w:t>
-      </w:r>
-      <w:r>
-        <w:rPr>
-          <w:rFonts w:cs="Times New Roman"/>
-          <w:color w:val="000000" w:themeColor="text1"/>
-          <w:szCs w:val="24"/>
-        </w:rPr>
-        <w:t xml:space="preserve">berbasis </w:t>
-      </w:r>
-      <w:r>
-        <w:rPr>
-          <w:rFonts w:cs="Times New Roman"/>
-          <w:i/>
-          <w:color w:val="000000" w:themeColor="text1"/>
-          <w:szCs w:val="24"/>
-        </w:rPr>
-        <w:t>mobile</w:t>
-      </w:r>
-      <w:r>
-        <w:rPr>
-          <w:rFonts w:cs="Times New Roman"/>
-          <w:color w:val="000000" w:themeColor="text1"/>
-          <w:szCs w:val="24"/>
-        </w:rPr>
-        <w:t xml:space="preserve"> dan </w:t>
-      </w:r>
-      <w:r>
-        <w:rPr>
-          <w:rFonts w:cs="Times New Roman"/>
-          <w:i/>
-          <w:color w:val="000000" w:themeColor="text1"/>
-          <w:szCs w:val="24"/>
-        </w:rPr>
-        <w:t>web</w:t>
-      </w:r>
-      <w:r>
-        <w:rPr>
-          <w:rFonts w:cs="Times New Roman"/>
-          <w:color w:val="000000" w:themeColor="text1"/>
-          <w:szCs w:val="24"/>
-        </w:rPr>
-        <w:t>.</w:t>
-      </w:r>
-    </w:p>
-    <w:p>
-      <w:pPr>
-        <w:ind w:left="567"/>
-      </w:pPr>
-    </w:p>
-    <w:p>
-      <w:pPr>
-        <w:rPr>
-          <w:b/>
-          <w:bCs/>
-        </w:rPr>
-      </w:pPr>
-      <w:r>
-        <w:rPr>
-          <w:b/>
-          <w:bCs/>
-        </w:rPr>
-        <w:lastRenderedPageBreak/>
-        <w:tab/>
-      </w:r>
-      <w:r>
-        <w:rPr>
-          <w:b/>
-          <w:bCs/>
-          <w:noProof/>
+          <w:lang w:val="id-ID"/>
         </w:rPr>
         <w:drawing>
-          <wp:inline distT="0" distB="0" distL="0" distR="0" wp14:anchorId="5D0243FC" wp14:editId="2ABB604E">
-            <wp:extent cx="5943600" cy="6820535"/>
+          <wp:inline distT="0" distB="0" distL="0" distR="0" wp14:anchorId="1C368004" wp14:editId="71D9E534">
+            <wp:extent cx="1181100" cy="2781300"/>
             <wp:effectExtent l="0" t="0" r="0" b="0"/>
-            <wp:docPr id="3" name="Picture 3"/>
+            <wp:docPr id="4" name="Picture 4"/>
             <wp:cNvGraphicFramePr>
               <a:graphicFrameLocks xmlns:a="http://schemas.openxmlformats.org/drawingml/2006/main" noChangeAspect="1"/>
             </wp:cNvGraphicFramePr>
@@ -815,7 +641,7 @@
               <a:graphicData uri="http://schemas.openxmlformats.org/drawingml/2006/picture">
                 <pic:pic xmlns:pic="http://schemas.openxmlformats.org/drawingml/2006/picture">
                   <pic:nvPicPr>
-                    <pic:cNvPr id="3" name="Picture 3"/>
+                    <pic:cNvPr id="4" name="Picture 4"/>
                     <pic:cNvPicPr/>
                   </pic:nvPicPr>
                   <pic:blipFill>
@@ -833,7 +659,299 @@
                   <pic:spPr>
                     <a:xfrm>
                       <a:off x="0" y="0"/>
-                      <a:ext cx="5943600" cy="6820535"/>
+                      <a:ext cx="1181100" cy="2781300"/>
+                    </a:xfrm>
+                    <a:prstGeom prst="rect">
+                      <a:avLst/>
+                    </a:prstGeom>
+                  </pic:spPr>
+                </pic:pic>
+              </a:graphicData>
+            </a:graphic>
+          </wp:inline>
+        </w:drawing>
+      </w:r>
+    </w:p>
+    <w:p>
+      <w:pPr>
+        <w:spacing w:line="360" w:lineRule="auto"/>
+        <w:ind w:firstLine="567"/>
+        <w:jc w:val="center"/>
+        <w:rPr>
+          <w:rFonts w:cs="Times New Roman"/>
+          <w:color w:val="000000" w:themeColor="text1"/>
+          <w:szCs w:val="24"/>
+        </w:rPr>
+      </w:pPr>
+      <w:r>
+        <w:rPr>
+          <w:rFonts w:cs="Times New Roman"/>
+          <w:color w:val="000000" w:themeColor="text1"/>
+          <w:szCs w:val="24"/>
+        </w:rPr>
+        <w:t xml:space="preserve">Gambar 3.1 </w:t>
+      </w:r>
+      <w:r>
+        <w:rPr>
+          <w:rFonts w:cs="Times New Roman"/>
+          <w:i/>
+          <w:iCs/>
+          <w:szCs w:val="24"/>
+        </w:rPr>
+        <w:t>Flowchart</w:t>
+      </w:r>
+      <w:r>
+        <w:rPr>
+          <w:rFonts w:cs="Times New Roman"/>
+          <w:szCs w:val="24"/>
+        </w:rPr>
+        <w:t xml:space="preserve"> </w:t>
+      </w:r>
+      <w:r>
+        <w:rPr>
+          <w:rFonts w:cs="Times New Roman"/>
+          <w:szCs w:val="24"/>
+        </w:rPr>
+        <w:t>dari Analisis Prose</w:t>
+      </w:r>
+      <w:r>
+        <w:rPr>
+          <w:rFonts w:cs="Times New Roman"/>
+          <w:szCs w:val="24"/>
+        </w:rPr>
+        <w:t>s</w:t>
+      </w:r>
+    </w:p>
+    <w:p>
+      <w:pPr>
+        <w:pStyle w:val="Heading3"/>
+      </w:pPr>
+      <w:r>
+        <w:t>D</w:t>
+      </w:r>
+      <w:r>
+        <w:t>eep Collaborative Filtering</w:t>
+      </w:r>
+    </w:p>
+    <w:p>
+      <w:pPr>
+        <w:pStyle w:val="Heading3"/>
+      </w:pPr>
+      <w:r>
+        <w:t>Analisis Kebutuhan</w:t>
+      </w:r>
+    </w:p>
+    <w:p>
+      <w:pPr>
+        <w:ind w:firstLine="360"/>
+      </w:pPr>
+      <w:proofErr w:type="spellStart"/>
+      <w:r>
+        <w:t>Analisi</w:t>
+      </w:r>
+      <w:proofErr w:type="spellEnd"/>
+      <w:r>
+        <w:t xml:space="preserve"> kebutuhan pada tugas akhir ini terbagi atas analisis kebutuhan fungsional dan analisis kebutuhan non-fungsional</w:t>
+      </w:r>
+      <w:r>
+        <w:t>.</w:t>
+      </w:r>
+    </w:p>
+    <w:p>
+      <w:pPr>
+        <w:pStyle w:val="Heading4"/>
+      </w:pPr>
+      <w:r>
+        <w:lastRenderedPageBreak/>
+        <w:t>Analisis Kebutuhan Fungsional</w:t>
+      </w:r>
+    </w:p>
+    <w:p>
+      <w:pPr>
+        <w:spacing w:line="276" w:lineRule="auto"/>
+        <w:ind w:left="720" w:firstLine="720"/>
+        <w:rPr>
+          <w:rFonts w:cs="Times New Roman"/>
+          <w:szCs w:val="24"/>
+        </w:rPr>
+      </w:pPr>
+      <w:r>
+        <w:rPr>
+          <w:rFonts w:cs="Times New Roman"/>
+          <w:color w:val="000000" w:themeColor="text1"/>
+          <w:szCs w:val="24"/>
+        </w:rPr>
+        <w:t xml:space="preserve">Analisis kebutuhan fungsional dilakukan dengan menggunakan </w:t>
+      </w:r>
+      <w:r>
+        <w:rPr>
+          <w:rFonts w:cs="Times New Roman"/>
+          <w:i/>
+          <w:color w:val="000000" w:themeColor="text1"/>
+          <w:szCs w:val="24"/>
+        </w:rPr>
+        <w:t xml:space="preserve">use case diagram </w:t>
+      </w:r>
+      <w:r>
+        <w:rPr>
+          <w:rFonts w:cs="Times New Roman"/>
+          <w:color w:val="000000" w:themeColor="text1"/>
+          <w:szCs w:val="24"/>
+        </w:rPr>
+        <w:t xml:space="preserve">untuk memperlihatkan interaksi antar user dan sistem. Berikut </w:t>
+      </w:r>
+      <w:r>
+        <w:rPr>
+          <w:rFonts w:cs="Times New Roman"/>
+          <w:i/>
+          <w:color w:val="000000" w:themeColor="text1"/>
+          <w:szCs w:val="24"/>
+        </w:rPr>
+        <w:t xml:space="preserve">use case diagram </w:t>
+      </w:r>
+      <w:r>
+        <w:rPr>
+          <w:rFonts w:cs="Times New Roman"/>
+          <w:color w:val="000000" w:themeColor="text1"/>
+          <w:szCs w:val="24"/>
+        </w:rPr>
+        <w:t xml:space="preserve">dari aplikasi implementasi </w:t>
+      </w:r>
+      <w:r>
+        <w:rPr>
+          <w:rFonts w:cs="Times New Roman"/>
+          <w:i/>
+          <w:iCs/>
+          <w:szCs w:val="24"/>
+        </w:rPr>
+        <w:t xml:space="preserve">Deep Collaborative Filtering </w:t>
+      </w:r>
+      <w:r>
+        <w:rPr>
+          <w:rFonts w:cs="Times New Roman"/>
+          <w:color w:val="000000" w:themeColor="text1"/>
+          <w:szCs w:val="24"/>
+        </w:rPr>
+        <w:t xml:space="preserve">dalam merekomendasikan item </w:t>
+      </w:r>
+      <w:r>
+        <w:rPr>
+          <w:rFonts w:cs="Times New Roman"/>
+          <w:iCs/>
+          <w:color w:val="000000" w:themeColor="text1"/>
+          <w:szCs w:val="24"/>
+        </w:rPr>
+        <w:t>perpustakaan digital</w:t>
+      </w:r>
+      <w:r>
+        <w:rPr>
+          <w:rFonts w:cs="Times New Roman"/>
+          <w:i/>
+          <w:color w:val="000000" w:themeColor="text1"/>
+          <w:szCs w:val="24"/>
+        </w:rPr>
+        <w:t xml:space="preserve"> </w:t>
+      </w:r>
+      <w:r>
+        <w:rPr>
+          <w:rFonts w:cs="Times New Roman"/>
+          <w:color w:val="000000" w:themeColor="text1"/>
+          <w:szCs w:val="24"/>
+        </w:rPr>
+        <w:t xml:space="preserve">berbasis </w:t>
+      </w:r>
+      <w:r>
+        <w:rPr>
+          <w:rFonts w:cs="Times New Roman"/>
+          <w:i/>
+          <w:color w:val="000000" w:themeColor="text1"/>
+          <w:szCs w:val="24"/>
+        </w:rPr>
+        <w:t>mobile</w:t>
+      </w:r>
+      <w:r>
+        <w:rPr>
+          <w:rFonts w:cs="Times New Roman"/>
+          <w:color w:val="000000" w:themeColor="text1"/>
+          <w:szCs w:val="24"/>
+        </w:rPr>
+        <w:t xml:space="preserve"> dan </w:t>
+      </w:r>
+      <w:r>
+        <w:rPr>
+          <w:rFonts w:cs="Times New Roman"/>
+          <w:i/>
+          <w:color w:val="000000" w:themeColor="text1"/>
+          <w:szCs w:val="24"/>
+        </w:rPr>
+        <w:t>web</w:t>
+      </w:r>
+      <w:r>
+        <w:rPr>
+          <w:rFonts w:cs="Times New Roman"/>
+          <w:color w:val="000000" w:themeColor="text1"/>
+          <w:szCs w:val="24"/>
+        </w:rPr>
+        <w:t>.</w:t>
+      </w:r>
+    </w:p>
+    <w:p>
+      <w:pPr>
+        <w:ind w:left="567"/>
+      </w:pPr>
+    </w:p>
+    <w:p>
+      <w:pPr>
+        <w:rPr>
+          <w:b/>
+          <w:bCs/>
+        </w:rPr>
+      </w:pPr>
+      <w:r>
+        <w:rPr>
+          <w:b/>
+          <w:bCs/>
+        </w:rPr>
+        <w:lastRenderedPageBreak/>
+        <w:tab/>
+      </w:r>
+      <w:r>
+        <w:rPr>
+          <w:b/>
+          <w:bCs/>
+          <w:noProof/>
+        </w:rPr>
+        <w:drawing>
+          <wp:inline distT="0" distB="0" distL="0" distR="0" wp14:anchorId="32813EE0" wp14:editId="298E850E">
+            <wp:extent cx="5943600" cy="6655435"/>
+            <wp:effectExtent l="0" t="0" r="0" b="0"/>
+            <wp:docPr id="5" name="Picture 5"/>
+            <wp:cNvGraphicFramePr>
+              <a:graphicFrameLocks xmlns:a="http://schemas.openxmlformats.org/drawingml/2006/main" noChangeAspect="1"/>
+            </wp:cNvGraphicFramePr>
+            <a:graphic xmlns:a="http://schemas.openxmlformats.org/drawingml/2006/main">
+              <a:graphicData uri="http://schemas.openxmlformats.org/drawingml/2006/picture">
+                <pic:pic xmlns:pic="http://schemas.openxmlformats.org/drawingml/2006/picture">
+                  <pic:nvPicPr>
+                    <pic:cNvPr id="5" name="Picture 5"/>
+                    <pic:cNvPicPr/>
+                  </pic:nvPicPr>
+                  <pic:blipFill>
+                    <a:blip r:embed="rId6">
+                      <a:extLst>
+                        <a:ext uri="{28A0092B-C50C-407E-A947-70E740481C1C}">
+                          <a14:useLocalDpi xmlns:a14="http://schemas.microsoft.com/office/drawing/2010/main" val="0"/>
+                        </a:ext>
+                      </a:extLst>
+                    </a:blip>
+                    <a:stretch>
+                      <a:fillRect/>
+                    </a:stretch>
+                  </pic:blipFill>
+                  <pic:spPr>
+                    <a:xfrm>
+                      <a:off x="0" y="0"/>
+                      <a:ext cx="5943600" cy="6655435"/>
                     </a:xfrm>
                     <a:prstGeom prst="rect">
                       <a:avLst/>
@@ -961,7 +1079,7 @@
                     <pic:cNvPicPr/>
                   </pic:nvPicPr>
                   <pic:blipFill>
-                    <a:blip r:embed="rId6">
+                    <a:blip r:embed="rId7">
                       <a:extLst>
                         <a:ext uri="{28A0092B-C50C-407E-A947-70E740481C1C}">
                           <a14:useLocalDpi xmlns:a14="http://schemas.microsoft.com/office/drawing/2010/main" val="0"/>
@@ -11825,14 +11943,7 @@
                 <w:rFonts w:cs="Times New Roman"/>
                 <w:szCs w:val="24"/>
               </w:rPr>
-              <w:t xml:space="preserve"> </w:t>
-            </w:r>
-            <w:r>
-              <w:rPr>
-                <w:rFonts w:cs="Times New Roman"/>
-                <w:szCs w:val="24"/>
-              </w:rPr>
-              <w:t xml:space="preserve">ini menjelaskan proses yang dapat dilakukan oleh </w:t>
+              <w:t xml:space="preserve"> ini menjelaskan proses yang dapat dilakukan oleh </w:t>
             </w:r>
             <w:r>
               <w:rPr>
@@ -12049,23 +12160,7 @@
                 <w:sz w:val="24"/>
                 <w:szCs w:val="24"/>
               </w:rPr>
-              <w:t>Masuk ke halaman</w:t>
-            </w:r>
-            <w:r>
-              <w:rPr>
-                <w:rFonts w:ascii="Times New Roman" w:hAnsi="Times New Roman" w:cs="Times New Roman"/>
-                <w:sz w:val="24"/>
-                <w:szCs w:val="24"/>
-              </w:rPr>
-              <w:t xml:space="preserve"> </w:t>
-            </w:r>
-            <w:r>
-              <w:rPr>
-                <w:rFonts w:ascii="Times New Roman" w:hAnsi="Times New Roman" w:cs="Times New Roman"/>
-                <w:sz w:val="24"/>
-                <w:szCs w:val="24"/>
-              </w:rPr>
-              <w:t>Kelola Pustaka</w:t>
+              <w:t>Masuk ke halaman Kelola Pustaka</w:t>
             </w:r>
             <w:r>
               <w:rPr>
@@ -12181,15 +12276,7 @@
                 <w:sz w:val="24"/>
                 <w:szCs w:val="24"/>
               </w:rPr>
-              <w:t>Menampilkan halaman Kelola</w:t>
-            </w:r>
-            <w:r>
-              <w:rPr>
-                <w:rFonts w:ascii="Times New Roman" w:hAnsi="Times New Roman" w:cs="Times New Roman"/>
-                <w:sz w:val="24"/>
-                <w:szCs w:val="24"/>
-              </w:rPr>
-              <w:t xml:space="preserve"> </w:t>
+              <w:t xml:space="preserve">Menampilkan halaman Kelola </w:t>
             </w:r>
             <w:proofErr w:type="gramStart"/>
             <w:r>
@@ -12272,23 +12359,7 @@
                 <w:sz w:val="24"/>
                 <w:szCs w:val="24"/>
               </w:rPr>
-              <w:t>Melakukan</w:t>
-            </w:r>
-            <w:r>
-              <w:rPr>
-                <w:rFonts w:ascii="Times New Roman" w:hAnsi="Times New Roman" w:cs="Times New Roman"/>
-                <w:sz w:val="24"/>
-                <w:szCs w:val="24"/>
-              </w:rPr>
-              <w:t xml:space="preserve"> </w:t>
-            </w:r>
-            <w:r>
-              <w:rPr>
-                <w:rFonts w:ascii="Times New Roman" w:hAnsi="Times New Roman" w:cs="Times New Roman"/>
-                <w:sz w:val="24"/>
-                <w:szCs w:val="24"/>
-              </w:rPr>
-              <w:t>kontrol</w:t>
+              <w:t>Melakukan kontrol</w:t>
             </w:r>
             <w:r>
               <w:rPr>
@@ -16937,15 +17008,7 @@
                 <w:sz w:val="24"/>
                 <w:szCs w:val="24"/>
               </w:rPr>
-              <w:t>Masuk ke halaman rincian</w:t>
-            </w:r>
-            <w:r>
-              <w:rPr>
-                <w:rFonts w:ascii="Times New Roman" w:hAnsi="Times New Roman" w:cs="Times New Roman"/>
-                <w:sz w:val="24"/>
-                <w:szCs w:val="24"/>
-              </w:rPr>
-              <w:t xml:space="preserve"> </w:t>
+              <w:t xml:space="preserve">Masuk ke halaman rincian </w:t>
             </w:r>
             <w:r>
               <w:rPr>
@@ -16961,23 +17024,7 @@
                 <w:sz w:val="24"/>
                 <w:szCs w:val="24"/>
               </w:rPr>
-              <w:t xml:space="preserve"> </w:t>
-            </w:r>
-            <w:r>
-              <w:rPr>
-                <w:rFonts w:ascii="Times New Roman" w:hAnsi="Times New Roman" w:cs="Times New Roman"/>
-                <w:sz w:val="24"/>
-                <w:szCs w:val="24"/>
-              </w:rPr>
-              <w:t>yang telah dipinjam</w:t>
-            </w:r>
-            <w:r>
-              <w:rPr>
-                <w:rFonts w:ascii="Times New Roman" w:hAnsi="Times New Roman" w:cs="Times New Roman"/>
-                <w:sz w:val="24"/>
-                <w:szCs w:val="24"/>
-              </w:rPr>
-              <w:t>.</w:t>
+              <w:t xml:space="preserve"> yang telah dipinjam.</w:t>
             </w:r>
           </w:p>
         </w:tc>
@@ -17083,15 +17130,7 @@
                 <w:sz w:val="24"/>
                 <w:szCs w:val="24"/>
               </w:rPr>
-              <w:t>Menampilkan rincian</w:t>
-            </w:r>
-            <w:r>
-              <w:rPr>
-                <w:rFonts w:ascii="Times New Roman" w:hAnsi="Times New Roman" w:cs="Times New Roman"/>
-                <w:sz w:val="24"/>
-                <w:szCs w:val="24"/>
-              </w:rPr>
-              <w:t xml:space="preserve"> </w:t>
+              <w:t xml:space="preserve">Menampilkan rincian </w:t>
             </w:r>
             <w:r>
               <w:rPr>
@@ -17180,81 +17219,25 @@
                 <w:sz w:val="24"/>
                 <w:szCs w:val="24"/>
               </w:rPr>
-              <w:t>Memasukkan</w:t>
-            </w:r>
-            <w:r>
-              <w:rPr>
-                <w:rFonts w:ascii="Times New Roman" w:hAnsi="Times New Roman" w:cs="Times New Roman"/>
-                <w:sz w:val="24"/>
-                <w:szCs w:val="24"/>
-              </w:rPr>
-              <w:t xml:space="preserve"> </w:t>
-            </w:r>
-            <w:r>
-              <w:rPr>
-                <w:rFonts w:ascii="Times New Roman" w:hAnsi="Times New Roman" w:cs="Times New Roman"/>
-                <w:i/>
-                <w:iCs/>
-                <w:sz w:val="24"/>
-                <w:szCs w:val="24"/>
-              </w:rPr>
-              <w:t>rating</w:t>
-            </w:r>
-            <w:r>
-              <w:rPr>
-                <w:rFonts w:ascii="Times New Roman" w:hAnsi="Times New Roman" w:cs="Times New Roman"/>
-                <w:i/>
-                <w:iCs/>
-                <w:sz w:val="24"/>
-                <w:szCs w:val="24"/>
-              </w:rPr>
-              <w:t xml:space="preserve"> </w:t>
-            </w:r>
-            <w:r>
-              <w:rPr>
-                <w:rFonts w:ascii="Times New Roman" w:hAnsi="Times New Roman" w:cs="Times New Roman"/>
-                <w:i/>
-                <w:iCs/>
-                <w:sz w:val="24"/>
-                <w:szCs w:val="24"/>
-              </w:rPr>
-              <w:t>&amp;</w:t>
-            </w:r>
-            <w:r>
-              <w:rPr>
-                <w:rFonts w:ascii="Times New Roman" w:hAnsi="Times New Roman" w:cs="Times New Roman"/>
-                <w:i/>
-                <w:iCs/>
-                <w:sz w:val="24"/>
-                <w:szCs w:val="24"/>
-              </w:rPr>
-              <w:t xml:space="preserve"> </w:t>
-            </w:r>
-            <w:r>
-              <w:rPr>
-                <w:rFonts w:ascii="Times New Roman" w:hAnsi="Times New Roman" w:cs="Times New Roman"/>
-                <w:i/>
-                <w:iCs/>
-                <w:sz w:val="24"/>
-                <w:szCs w:val="24"/>
-              </w:rPr>
-              <w:t>review</w:t>
-            </w:r>
-            <w:r>
-              <w:rPr>
-                <w:rFonts w:ascii="Times New Roman" w:hAnsi="Times New Roman" w:cs="Times New Roman"/>
-                <w:sz w:val="24"/>
-                <w:szCs w:val="24"/>
-              </w:rPr>
-              <w:t xml:space="preserve"> </w:t>
-            </w:r>
-            <w:r>
-              <w:rPr>
-                <w:rFonts w:ascii="Times New Roman" w:hAnsi="Times New Roman" w:cs="Times New Roman"/>
-                <w:sz w:val="24"/>
-                <w:szCs w:val="24"/>
-              </w:rPr>
-              <w:t xml:space="preserve">terhadap </w:t>
+              <w:t xml:space="preserve">Memasukkan </w:t>
+            </w:r>
+            <w:r>
+              <w:rPr>
+                <w:rFonts w:ascii="Times New Roman" w:hAnsi="Times New Roman" w:cs="Times New Roman"/>
+                <w:i/>
+                <w:iCs/>
+                <w:sz w:val="24"/>
+                <w:szCs w:val="24"/>
+              </w:rPr>
+              <w:t>rating &amp; review</w:t>
+            </w:r>
+            <w:r>
+              <w:rPr>
+                <w:rFonts w:ascii="Times New Roman" w:hAnsi="Times New Roman" w:cs="Times New Roman"/>
+                <w:sz w:val="24"/>
+                <w:szCs w:val="24"/>
+              </w:rPr>
+              <w:t xml:space="preserve"> terhadap </w:t>
             </w:r>
             <w:r>
               <w:rPr>
@@ -17301,15 +17284,7 @@
                 <w:sz w:val="24"/>
                 <w:szCs w:val="24"/>
               </w:rPr>
-              <w:t>Mengetuk Tombol</w:t>
-            </w:r>
-            <w:r>
-              <w:rPr>
-                <w:rFonts w:ascii="Times New Roman" w:hAnsi="Times New Roman" w:cs="Times New Roman"/>
-                <w:sz w:val="24"/>
-                <w:szCs w:val="24"/>
-              </w:rPr>
-              <w:t xml:space="preserve"> </w:t>
+              <w:t xml:space="preserve">Mengetuk Tombol </w:t>
             </w:r>
             <w:r>
               <w:rPr>
@@ -17433,15 +17408,7 @@
                 <w:sz w:val="24"/>
                 <w:szCs w:val="24"/>
               </w:rPr>
-              <w:t>Menampilkan kembali laman rincian</w:t>
-            </w:r>
-            <w:r>
-              <w:rPr>
-                <w:rFonts w:ascii="Times New Roman" w:hAnsi="Times New Roman" w:cs="Times New Roman"/>
-                <w:sz w:val="24"/>
-                <w:szCs w:val="24"/>
-              </w:rPr>
-              <w:t xml:space="preserve"> </w:t>
+              <w:t xml:space="preserve">Menampilkan kembali laman rincian </w:t>
             </w:r>
             <w:r>
               <w:rPr>
@@ -17475,23 +17442,7 @@
                 <w:sz w:val="24"/>
                 <w:szCs w:val="24"/>
               </w:rPr>
-              <w:t xml:space="preserve"> </w:t>
-            </w:r>
-            <w:r>
-              <w:rPr>
-                <w:rFonts w:ascii="Times New Roman" w:hAnsi="Times New Roman" w:cs="Times New Roman"/>
-                <w:sz w:val="24"/>
-                <w:szCs w:val="24"/>
-              </w:rPr>
-              <w:t>berhasil di tambah</w:t>
-            </w:r>
-            <w:r>
-              <w:rPr>
-                <w:rFonts w:ascii="Times New Roman" w:hAnsi="Times New Roman" w:cs="Times New Roman"/>
-                <w:sz w:val="24"/>
-                <w:szCs w:val="24"/>
-              </w:rPr>
-              <w:t>.</w:t>
+              <w:t xml:space="preserve"> berhasil di tambah.</w:t>
             </w:r>
           </w:p>
         </w:tc>
@@ -17779,14 +17730,7 @@
                 <w:rFonts w:cs="Times New Roman"/>
                 <w:szCs w:val="24"/>
               </w:rPr>
-              <w:t xml:space="preserve"> </w:t>
-            </w:r>
-            <w:r>
-              <w:rPr>
-                <w:rFonts w:cs="Times New Roman"/>
-                <w:szCs w:val="24"/>
-              </w:rPr>
-              <w:t xml:space="preserve">ini menjelaskan proses yang dapat dilakukan oleh </w:t>
+              <w:t xml:space="preserve"> ini menjelaskan proses yang dapat dilakukan oleh </w:t>
             </w:r>
             <w:r>
               <w:rPr>
@@ -17802,14 +17746,7 @@
                 <w:rFonts w:cs="Times New Roman"/>
                 <w:szCs w:val="24"/>
               </w:rPr>
-              <w:t xml:space="preserve"> </w:t>
-            </w:r>
-            <w:r>
-              <w:rPr>
-                <w:rFonts w:cs="Times New Roman"/>
-                <w:szCs w:val="24"/>
-              </w:rPr>
-              <w:t xml:space="preserve">untuk mendaftar menjadi </w:t>
+              <w:t xml:space="preserve"> untuk mendaftar menjadi </w:t>
             </w:r>
             <w:r>
               <w:rPr>
@@ -17825,14 +17762,7 @@
                 <w:rFonts w:cs="Times New Roman"/>
                 <w:szCs w:val="24"/>
               </w:rPr>
-              <w:t xml:space="preserve"> </w:t>
-            </w:r>
-            <w:r>
-              <w:rPr>
-                <w:rFonts w:cs="Times New Roman"/>
-                <w:szCs w:val="24"/>
-              </w:rPr>
-              <w:t>dengan mengisi informasi yang telah disediakan oleh sistem.</w:t>
+              <w:t xml:space="preserve"> dengan mengisi informasi yang telah disediakan oleh sistem.</w:t>
             </w:r>
           </w:p>
         </w:tc>
@@ -18024,15 +17954,7 @@
                 <w:sz w:val="24"/>
                 <w:szCs w:val="24"/>
               </w:rPr>
-              <w:t>baru</w:t>
-            </w:r>
-            <w:r>
-              <w:rPr>
-                <w:rFonts w:ascii="Times New Roman" w:hAnsi="Times New Roman" w:cs="Times New Roman"/>
-                <w:sz w:val="24"/>
-                <w:szCs w:val="24"/>
-              </w:rPr>
-              <w:t>.</w:t>
+              <w:t>baru.</w:t>
             </w:r>
           </w:p>
         </w:tc>
@@ -18527,15 +18449,7 @@
                 <w:sz w:val="24"/>
                 <w:szCs w:val="24"/>
               </w:rPr>
-              <w:t xml:space="preserve"> </w:t>
-            </w:r>
-            <w:r>
-              <w:rPr>
-                <w:rFonts w:ascii="Times New Roman" w:hAnsi="Times New Roman" w:cs="Times New Roman"/>
-                <w:sz w:val="24"/>
-                <w:szCs w:val="24"/>
-              </w:rPr>
-              <w:t>berhasil.</w:t>
+              <w:t xml:space="preserve"> berhasil.</w:t>
             </w:r>
           </w:p>
         </w:tc>
@@ -18957,6 +18871,36 @@
                 <w:rFonts w:cs="Times New Roman"/>
                 <w:szCs w:val="24"/>
               </w:rPr>
+              <w:t xml:space="preserve"> ini menjelaskan Proses menampilkan / melihat rekomendasi </w:t>
+            </w:r>
+            <w:r>
+              <w:rPr>
+                <w:rFonts w:cs="Times New Roman"/>
+                <w:szCs w:val="24"/>
+              </w:rPr>
+              <w:t>koleksi</w:t>
+            </w:r>
+            <w:r>
+              <w:rPr>
+                <w:rFonts w:cs="Times New Roman"/>
+                <w:szCs w:val="24"/>
+              </w:rPr>
+              <w:t xml:space="preserve"> dari hasil </w:t>
+            </w:r>
+            <w:r>
+              <w:rPr>
+                <w:rFonts w:cs="Times New Roman"/>
+                <w:i/>
+                <w:iCs/>
+                <w:szCs w:val="24"/>
+              </w:rPr>
+              <w:t>rating</w:t>
+            </w:r>
+            <w:r>
+              <w:rPr>
+                <w:rFonts w:cs="Times New Roman"/>
+                <w:szCs w:val="24"/>
+              </w:rPr>
               <w:t xml:space="preserve"> </w:t>
             </w:r>
             <w:r>
@@ -18964,27 +18908,6 @@
                 <w:rFonts w:cs="Times New Roman"/>
                 <w:szCs w:val="24"/>
               </w:rPr>
-              <w:t>ini menjelaskan</w:t>
-            </w:r>
-            <w:r>
-              <w:rPr>
-                <w:rFonts w:cs="Times New Roman"/>
-                <w:szCs w:val="24"/>
-              </w:rPr>
-              <w:t xml:space="preserve"> </w:t>
-            </w:r>
-            <w:r>
-              <w:rPr>
-                <w:rFonts w:cs="Times New Roman"/>
-                <w:szCs w:val="24"/>
-              </w:rPr>
-              <w:t xml:space="preserve">Proses menampilkan / melihat rekomendasi </w:t>
-            </w:r>
-            <w:r>
-              <w:rPr>
-                <w:rFonts w:cs="Times New Roman"/>
-                <w:szCs w:val="24"/>
-              </w:rPr>
               <w:t>koleksi</w:t>
             </w:r>
             <w:r>
@@ -18992,36 +18915,6 @@
                 <w:rFonts w:cs="Times New Roman"/>
                 <w:szCs w:val="24"/>
               </w:rPr>
-              <w:t xml:space="preserve"> dari hasil </w:t>
-            </w:r>
-            <w:r>
-              <w:rPr>
-                <w:rFonts w:cs="Times New Roman"/>
-                <w:i/>
-                <w:iCs/>
-                <w:szCs w:val="24"/>
-              </w:rPr>
-              <w:t>rating</w:t>
-            </w:r>
-            <w:r>
-              <w:rPr>
-                <w:rFonts w:cs="Times New Roman"/>
-                <w:szCs w:val="24"/>
-              </w:rPr>
-              <w:t xml:space="preserve"> </w:t>
-            </w:r>
-            <w:r>
-              <w:rPr>
-                <w:rFonts w:cs="Times New Roman"/>
-                <w:szCs w:val="24"/>
-              </w:rPr>
-              <w:t>koleksi</w:t>
-            </w:r>
-            <w:r>
-              <w:rPr>
-                <w:rFonts w:cs="Times New Roman"/>
-                <w:szCs w:val="24"/>
-              </w:rPr>
               <w:t xml:space="preserve"> yang telah ada untuk ditampilkan kepada </w:t>
             </w:r>
             <w:r>
@@ -19038,21 +18931,7 @@
                 <w:rFonts w:cs="Times New Roman"/>
                 <w:szCs w:val="24"/>
               </w:rPr>
-              <w:t xml:space="preserve"> </w:t>
-            </w:r>
-            <w:r>
-              <w:rPr>
-                <w:rFonts w:cs="Times New Roman"/>
-                <w:szCs w:val="24"/>
-              </w:rPr>
-              <w:t>dan</w:t>
-            </w:r>
-            <w:r>
-              <w:rPr>
-                <w:rFonts w:cs="Times New Roman"/>
-                <w:szCs w:val="24"/>
-              </w:rPr>
-              <w:t xml:space="preserve"> </w:t>
+              <w:t xml:space="preserve"> dan </w:t>
             </w:r>
             <w:r>
               <w:rPr>
@@ -19446,13 +19325,7 @@
         <w:rPr>
           <w:szCs w:val="24"/>
         </w:rPr>
-        <w:t>1</w:t>
-      </w:r>
-      <w:r>
-        <w:rPr>
-          <w:szCs w:val="24"/>
-        </w:rPr>
-        <w:t>3</w:t>
+        <w:t>13</w:t>
       </w:r>
       <w:r>
         <w:rPr>
@@ -19717,14 +19590,7 @@
                 <w:rFonts w:cs="Times New Roman"/>
                 <w:szCs w:val="24"/>
               </w:rPr>
-              <w:t xml:space="preserve"> </w:t>
-            </w:r>
-            <w:r>
-              <w:rPr>
-                <w:rFonts w:cs="Times New Roman"/>
-                <w:szCs w:val="24"/>
-              </w:rPr>
-              <w:t xml:space="preserve">ini menjelaskan proses menampilkan / melihat daftar </w:t>
+              <w:t xml:space="preserve"> ini menjelaskan proses menampilkan / melihat daftar </w:t>
             </w:r>
             <w:r>
               <w:rPr>
@@ -20132,13 +19998,7 @@
         <w:rPr>
           <w:szCs w:val="24"/>
         </w:rPr>
-        <w:t>1</w:t>
-      </w:r>
-      <w:r>
-        <w:rPr>
-          <w:szCs w:val="24"/>
-        </w:rPr>
-        <w:t>4</w:t>
+        <w:t>14</w:t>
       </w:r>
       <w:r>
         <w:rPr>
@@ -20415,7 +20275,14 @@
                 <w:rFonts w:cs="Times New Roman"/>
                 <w:szCs w:val="24"/>
               </w:rPr>
-              <w:t>Use-case</w:t>
+              <w:t>Use-case ini menjelaskan proses menampilkan / melihat rincian</w:t>
+            </w:r>
+            <w:r>
+              <w:rPr>
+                <w:rFonts w:cs="Times New Roman"/>
+                <w:szCs w:val="24"/>
+              </w:rPr>
+              <w:t xml:space="preserve"> informasi</w:t>
             </w:r>
             <w:r>
               <w:rPr>
@@ -20429,27 +20296,6 @@
                 <w:rFonts w:cs="Times New Roman"/>
                 <w:szCs w:val="24"/>
               </w:rPr>
-              <w:t>ini menjelaskan proses menampilkan / melihat rincian</w:t>
-            </w:r>
-            <w:r>
-              <w:rPr>
-                <w:rFonts w:cs="Times New Roman"/>
-                <w:szCs w:val="24"/>
-              </w:rPr>
-              <w:t xml:space="preserve"> informasi</w:t>
-            </w:r>
-            <w:r>
-              <w:rPr>
-                <w:rFonts w:cs="Times New Roman"/>
-                <w:szCs w:val="24"/>
-              </w:rPr>
-              <w:t xml:space="preserve"> </w:t>
-            </w:r>
-            <w:r>
-              <w:rPr>
-                <w:rFonts w:cs="Times New Roman"/>
-                <w:szCs w:val="24"/>
-              </w:rPr>
               <w:t>koleksi</w:t>
             </w:r>
             <w:r>
@@ -20457,35 +20303,7 @@
                 <w:rFonts w:cs="Times New Roman"/>
                 <w:szCs w:val="24"/>
               </w:rPr>
-              <w:t xml:space="preserve"> untuk ditampilkan kepada member</w:t>
-            </w:r>
-            <w:r>
-              <w:rPr>
-                <w:rFonts w:cs="Times New Roman"/>
-                <w:szCs w:val="24"/>
-              </w:rPr>
-              <w:t xml:space="preserve"> </w:t>
-            </w:r>
-            <w:r>
-              <w:rPr>
-                <w:rFonts w:cs="Times New Roman"/>
-                <w:szCs w:val="24"/>
-              </w:rPr>
-              <w:t>dan</w:t>
-            </w:r>
-            <w:r>
-              <w:rPr>
-                <w:rFonts w:cs="Times New Roman"/>
-                <w:szCs w:val="24"/>
-              </w:rPr>
-              <w:t xml:space="preserve"> </w:t>
-            </w:r>
-            <w:r>
-              <w:rPr>
-                <w:rFonts w:cs="Times New Roman"/>
-                <w:szCs w:val="24"/>
-              </w:rPr>
-              <w:t>user.</w:t>
+              <w:t xml:space="preserve"> untuk ditampilkan kepada member dan user.</w:t>
             </w:r>
           </w:p>
         </w:tc>
@@ -20838,23 +20656,7 @@
                 <w:sz w:val="24"/>
                 <w:szCs w:val="24"/>
               </w:rPr>
-              <w:t>Menampilkan rincian</w:t>
-            </w:r>
-            <w:r>
-              <w:rPr>
-                <w:rFonts w:ascii="Times New Roman" w:hAnsi="Times New Roman" w:cs="Times New Roman"/>
-                <w:sz w:val="24"/>
-                <w:szCs w:val="24"/>
-              </w:rPr>
-              <w:t xml:space="preserve"> </w:t>
-            </w:r>
-            <w:r>
-              <w:rPr>
-                <w:rFonts w:ascii="Times New Roman" w:hAnsi="Times New Roman" w:cs="Times New Roman"/>
-                <w:sz w:val="24"/>
-                <w:szCs w:val="24"/>
-              </w:rPr>
-              <w:t xml:space="preserve">informasi </w:t>
+              <w:t xml:space="preserve">Menampilkan rincian informasi </w:t>
             </w:r>
             <w:r>
               <w:rPr>
@@ -20896,13 +20698,7 @@
         <w:rPr>
           <w:szCs w:val="24"/>
         </w:rPr>
-        <w:t>1</w:t>
-      </w:r>
-      <w:r>
-        <w:rPr>
-          <w:szCs w:val="24"/>
-        </w:rPr>
-        <w:t>5</w:t>
+        <w:t>15</w:t>
       </w:r>
       <w:r>
         <w:rPr>
@@ -21156,14 +20952,7 @@
                 <w:rFonts w:cs="Times New Roman"/>
                 <w:szCs w:val="24"/>
               </w:rPr>
-              <w:t xml:space="preserve"> </w:t>
-            </w:r>
-            <w:r>
-              <w:rPr>
-                <w:rFonts w:cs="Times New Roman"/>
-                <w:szCs w:val="24"/>
-              </w:rPr>
-              <w:t xml:space="preserve">ini menjelaskan proses yang dapat dilakukan oleh </w:t>
+              <w:t xml:space="preserve"> ini menjelaskan proses yang dapat dilakukan oleh </w:t>
             </w:r>
             <w:r>
               <w:rPr>
@@ -21179,14 +20968,7 @@
                 <w:rFonts w:cs="Times New Roman"/>
                 <w:szCs w:val="24"/>
               </w:rPr>
-              <w:t xml:space="preserve"> </w:t>
-            </w:r>
-            <w:r>
-              <w:rPr>
-                <w:rFonts w:cs="Times New Roman"/>
-                <w:szCs w:val="24"/>
-              </w:rPr>
-              <w:t xml:space="preserve">dan </w:t>
+              <w:t xml:space="preserve"> dan </w:t>
             </w:r>
             <w:r>
               <w:rPr>
@@ -21202,35 +20984,7 @@
                 <w:rFonts w:cs="Times New Roman"/>
                 <w:szCs w:val="24"/>
               </w:rPr>
-              <w:t xml:space="preserve"> </w:t>
-            </w:r>
-            <w:r>
-              <w:rPr>
-                <w:rFonts w:cs="Times New Roman"/>
-                <w:szCs w:val="24"/>
-              </w:rPr>
-              <w:t>untuk menyaring</w:t>
-            </w:r>
-            <w:r>
-              <w:rPr>
-                <w:rFonts w:cs="Times New Roman"/>
-                <w:szCs w:val="24"/>
-              </w:rPr>
-              <w:t xml:space="preserve"> </w:t>
-            </w:r>
-            <w:r>
-              <w:rPr>
-                <w:rFonts w:cs="Times New Roman"/>
-                <w:szCs w:val="24"/>
-              </w:rPr>
-              <w:t>dan mencari</w:t>
-            </w:r>
-            <w:r>
-              <w:rPr>
-                <w:rFonts w:cs="Times New Roman"/>
-                <w:szCs w:val="24"/>
-              </w:rPr>
-              <w:t xml:space="preserve"> </w:t>
+              <w:t xml:space="preserve"> untuk menyaring dan mencari </w:t>
             </w:r>
             <w:r>
               <w:rPr>
@@ -21575,23 +21329,7 @@
                 <w:sz w:val="24"/>
                 <w:szCs w:val="24"/>
               </w:rPr>
-              <w:t>Mengisi informasi penyaringan</w:t>
-            </w:r>
-            <w:r>
-              <w:rPr>
-                <w:rFonts w:ascii="Times New Roman" w:hAnsi="Times New Roman" w:cs="Times New Roman"/>
-                <w:sz w:val="24"/>
-                <w:szCs w:val="24"/>
-              </w:rPr>
-              <w:t xml:space="preserve"> </w:t>
-            </w:r>
-            <w:r>
-              <w:rPr>
-                <w:rFonts w:ascii="Times New Roman" w:hAnsi="Times New Roman" w:cs="Times New Roman"/>
-                <w:sz w:val="24"/>
-                <w:szCs w:val="24"/>
-              </w:rPr>
-              <w:t>pada jendela</w:t>
+              <w:t>Mengisi informasi penyaringan pada jendela</w:t>
             </w:r>
             <w:r>
               <w:rPr>
@@ -21653,31 +21391,7 @@
                 <w:sz w:val="24"/>
                 <w:szCs w:val="24"/>
               </w:rPr>
-              <w:t>Menampilkan hasil penyaringan</w:t>
-            </w:r>
-            <w:r>
-              <w:rPr>
-                <w:rFonts w:ascii="Times New Roman" w:hAnsi="Times New Roman" w:cs="Times New Roman"/>
-                <w:sz w:val="24"/>
-                <w:szCs w:val="24"/>
-              </w:rPr>
-              <w:t xml:space="preserve"> </w:t>
-            </w:r>
-            <w:r>
-              <w:rPr>
-                <w:rFonts w:ascii="Times New Roman" w:hAnsi="Times New Roman" w:cs="Times New Roman"/>
-                <w:sz w:val="24"/>
-                <w:szCs w:val="24"/>
-              </w:rPr>
-              <w:t>atau pencarian</w:t>
-            </w:r>
-            <w:r>
-              <w:rPr>
-                <w:rFonts w:ascii="Times New Roman" w:hAnsi="Times New Roman" w:cs="Times New Roman"/>
-                <w:sz w:val="24"/>
-                <w:szCs w:val="24"/>
-              </w:rPr>
-              <w:t xml:space="preserve"> </w:t>
+              <w:t xml:space="preserve">Menampilkan hasil penyaringan atau pencarian </w:t>
             </w:r>
             <w:r>
               <w:rPr>
@@ -21726,13 +21440,7 @@
         <w:rPr>
           <w:szCs w:val="24"/>
         </w:rPr>
-        <w:t>1</w:t>
-      </w:r>
-      <w:r>
-        <w:rPr>
-          <w:szCs w:val="24"/>
-        </w:rPr>
-        <w:t>6</w:t>
+        <w:t>16</w:t>
       </w:r>
       <w:r>
         <w:rPr>
@@ -21977,35 +21685,7 @@
                 <w:rFonts w:cs="Times New Roman"/>
                 <w:szCs w:val="24"/>
               </w:rPr>
-              <w:t>Use-case</w:t>
-            </w:r>
-            <w:r>
-              <w:rPr>
-                <w:rFonts w:cs="Times New Roman"/>
-                <w:szCs w:val="24"/>
-              </w:rPr>
-              <w:t xml:space="preserve"> </w:t>
-            </w:r>
-            <w:r>
-              <w:rPr>
-                <w:rFonts w:cs="Times New Roman"/>
-                <w:szCs w:val="24"/>
-              </w:rPr>
-              <w:t>ini menjelaskan proses yang dapat dilakukan oleh member</w:t>
-            </w:r>
-            <w:r>
-              <w:rPr>
-                <w:rFonts w:cs="Times New Roman"/>
-                <w:szCs w:val="24"/>
-              </w:rPr>
-              <w:t xml:space="preserve"> </w:t>
-            </w:r>
-            <w:r>
-              <w:rPr>
-                <w:rFonts w:cs="Times New Roman"/>
-                <w:szCs w:val="24"/>
-              </w:rPr>
-              <w:t>untuk mengedit profile</w:t>
+              <w:t>Use-case ini menjelaskan proses yang dapat dilakukan oleh member untuk mengedit profile</w:t>
             </w:r>
           </w:p>
         </w:tc>
@@ -22171,23 +21851,7 @@
                 <w:sz w:val="24"/>
                 <w:szCs w:val="24"/>
               </w:rPr>
-              <w:t>Melakukan login</w:t>
-            </w:r>
-            <w:r>
-              <w:rPr>
-                <w:rFonts w:ascii="Times New Roman" w:hAnsi="Times New Roman" w:cs="Times New Roman"/>
-                <w:sz w:val="24"/>
-                <w:szCs w:val="24"/>
-              </w:rPr>
-              <w:t xml:space="preserve"> </w:t>
-            </w:r>
-            <w:r>
-              <w:rPr>
-                <w:rFonts w:ascii="Times New Roman" w:hAnsi="Times New Roman" w:cs="Times New Roman"/>
-                <w:sz w:val="24"/>
-                <w:szCs w:val="24"/>
-              </w:rPr>
-              <w:t>sistem sebagai member</w:t>
+              <w:t>Melakukan login sistem sebagai member</w:t>
             </w:r>
           </w:p>
         </w:tc>
@@ -22241,23 +21905,7 @@
                 <w:sz w:val="24"/>
                 <w:szCs w:val="24"/>
               </w:rPr>
-              <w:t>Menampilkan Halaman beranda</w:t>
-            </w:r>
-            <w:r>
-              <w:rPr>
-                <w:rFonts w:ascii="Times New Roman" w:hAnsi="Times New Roman" w:cs="Times New Roman"/>
-                <w:sz w:val="24"/>
-                <w:szCs w:val="24"/>
-              </w:rPr>
-              <w:t xml:space="preserve"> </w:t>
-            </w:r>
-            <w:r>
-              <w:rPr>
-                <w:rFonts w:ascii="Times New Roman" w:hAnsi="Times New Roman" w:cs="Times New Roman"/>
-                <w:sz w:val="24"/>
-                <w:szCs w:val="24"/>
-              </w:rPr>
-              <w:t>Member</w:t>
+              <w:t>Menampilkan Halaman beranda Member</w:t>
             </w:r>
           </w:p>
         </w:tc>
@@ -24703,8 +24351,8 @@
   <w:abstractNum w:abstractNumId="24" w15:restartNumberingAfterBreak="0">
     <w:nsid w:val="58AF7C8E"/>
     <w:multiLevelType w:val="hybridMultilevel"/>
-    <w:tmpl w:val="58587B5A"/>
-    <w:lvl w:ilvl="0" w:tplc="A204E604">
+    <w:tmpl w:val="3ACE6216"/>
+    <w:lvl w:ilvl="0" w:tplc="3BCED1B6">
       <w:start w:val="1"/>
       <w:numFmt w:val="decimal"/>
       <w:pStyle w:val="Heading3"/>
@@ -24714,7 +24362,61 @@
         <w:ind w:left="720" w:hanging="360"/>
       </w:pPr>
       <w:rPr>
-        <w:rFonts w:hint="default"/>
+        <w:rFonts w:ascii="Times New Roman" w:hAnsi="Times New Roman" w:cs="Times New Roman"/>
+        <w:b w:val="0"/>
+        <w:bCs w:val="0"/>
+        <w:i w:val="0"/>
+        <w:iCs w:val="0"/>
+        <w:caps w:val="0"/>
+        <w:smallCaps w:val="0"/>
+        <w:strike w:val="0"/>
+        <w:dstrike w:val="0"/>
+        <w:outline w:val="0"/>
+        <w:shadow w:val="0"/>
+        <w:emboss w:val="0"/>
+        <w:imprint w:val="0"/>
+        <w:noProof w:val="0"/>
+        <w:snapToGrid w:val="0"/>
+        <w:vanish w:val="0"/>
+        <w:color w:val="000000"/>
+        <w:spacing w:val="0"/>
+        <w:w w:val="0"/>
+        <w:kern w:val="0"/>
+        <w:position w:val="0"/>
+        <w:sz w:val="0"/>
+        <w:szCs w:val="0"/>
+        <w:u w:val="none" w:color="000000"/>
+        <w:effect w:val="none"/>
+        <w:bdr w:val="none" w:sz="0" w:space="0" w:color="000000"/>
+        <w:shd w:val="clear" w:color="000000" w:fill="000000"/>
+        <w:vertAlign w:val="baseline"/>
+        <w:em w:val="none"/>
+        <w:lang w:val="x-none" w:eastAsia="x-none" w:bidi="x-none"/>
+        <w:specVanish w:val="0"/>
+        <w14:glow w14:rad="0">
+          <w14:srgbClr w14:val="000000"/>
+        </w14:glow>
+        <w14:shadow w14:blurRad="0" w14:dist="0" w14:dir="0" w14:sx="0" w14:sy="0" w14:kx="0" w14:ky="0" w14:algn="none">
+          <w14:srgbClr w14:val="000000"/>
+        </w14:shadow>
+        <w14:reflection w14:blurRad="0" w14:stA="0" w14:stPos="0" w14:endA="0" w14:endPos="0" w14:dist="0" w14:dir="0" w14:fadeDir="0" w14:sx="0" w14:sy="0" w14:kx="0" w14:ky="0" w14:algn="none"/>
+        <w14:textOutline w14:w="0" w14:cap="rnd" w14:cmpd="sng" w14:algn="ctr">
+          <w14:noFill/>
+          <w14:prstDash w14:val="solid"/>
+          <w14:bevel/>
+        </w14:textOutline>
+        <w14:scene3d>
+          <w14:camera w14:prst="orthographicFront"/>
+          <w14:lightRig w14:rig="threePt" w14:dir="t">
+            <w14:rot w14:lat="0" w14:lon="0" w14:rev="0"/>
+          </w14:lightRig>
+        </w14:scene3d>
+        <w14:props3d w14:extrusionH="0" w14:contourW="0" w14:prstMaterial="none"/>
+        <w14:ligatures w14:val="none"/>
+        <w14:numForm w14:val="default"/>
+        <w14:numSpacing w14:val="default"/>
+        <w14:stylisticSets/>
+        <w14:cntxtAlts w14:val="0"/>
       </w:rPr>
     </w:lvl>
     <w:lvl w:ilvl="1" w:tplc="38090019" w:tentative="1">
@@ -25991,7 +25693,7 @@
     <w:uiPriority w:val="9"/>
     <w:unhideWhenUsed/>
     <w:qFormat/>
-    <w:rsid w:val="00DF6EA3"/>
+    <w:rsid w:val="00492097"/>
     <w:pPr>
       <w:keepNext/>
       <w:keepLines/>
@@ -26000,6 +25702,7 @@
       </w:numPr>
       <w:spacing w:before="40" w:after="0"/>
       <w:ind w:left="360"/>
+      <w:jc w:val="left"/>
       <w:outlineLvl w:val="2"/>
     </w:pPr>
     <w:rPr>
@@ -26038,6 +25741,7 @@
   <w:style w:type="character" w:default="1" w:styleId="DefaultParagraphFont">
     <w:name w:val="Default Paragraph Font"/>
     <w:uiPriority w:val="1"/>
+    <w:semiHidden/>
     <w:unhideWhenUsed/>
   </w:style>
   <w:style w:type="table" w:default="1" w:styleId="TableNormal">
@@ -26094,7 +25798,7 @@
     <w:basedOn w:val="DefaultParagraphFont"/>
     <w:link w:val="Heading3"/>
     <w:uiPriority w:val="9"/>
-    <w:rsid w:val="00DF6EA3"/>
+    <w:rsid w:val="00492097"/>
     <w:rPr>
       <w:rFonts w:ascii="Times New Roman" w:eastAsiaTheme="majorEastAsia" w:hAnsi="Times New Roman" w:cstheme="majorBidi"/>
       <w:b/>

</xml_diff>

<commit_message>
update bab 3 flowchart DCF
update
</commit_message>
<xml_diff>
--- a/BAB 3 _Skripsi.docx
+++ b/BAB 3 _Skripsi.docx
@@ -195,7 +195,7 @@
     </w:p>
     <w:p>
       <w:pPr>
-        <w:pStyle w:val="Heading3"/>
+        <w:pStyle w:val="Heading2"/>
       </w:pPr>
       <w:r>
         <w:t>Analisis Proses</w:t>
@@ -573,9 +573,22 @@
           <w:rFonts w:cs="Times New Roman"/>
           <w:szCs w:val="24"/>
         </w:rPr>
-        <w:t xml:space="preserve">. </w:t>
-      </w:r>
-      <w:proofErr w:type="spellStart"/>
+        <w:t>.</w:t>
+      </w:r>
+      <w:r>
+        <w:rPr>
+          <w:rFonts w:cs="Times New Roman"/>
+          <w:szCs w:val="24"/>
+        </w:rPr>
+        <w:t xml:space="preserve"> </w:t>
+      </w:r>
+      <w:r>
+        <w:rPr>
+          <w:rFonts w:cs="Times New Roman"/>
+          <w:szCs w:val="24"/>
+        </w:rPr>
+        <w:t xml:space="preserve"> </w:t>
+      </w:r>
       <w:r>
         <w:rPr>
           <w:rFonts w:cs="Times New Roman"/>
@@ -583,11 +596,9 @@
           <w:iCs/>
           <w:color w:val="000000" w:themeColor="text1"/>
           <w:szCs w:val="24"/>
-          <w:lang w:val="id-ID"/>
         </w:rPr>
         <w:t>Flowchart</w:t>
       </w:r>
-      <w:proofErr w:type="spellEnd"/>
       <w:r>
         <w:rPr>
           <w:rFonts w:cs="Times New Roman"/>
@@ -724,7 +735,7 @@
     </w:p>
     <w:p>
       <w:pPr>
-        <w:pStyle w:val="Heading3"/>
+        <w:pStyle w:val="Heading2"/>
       </w:pPr>
       <w:r>
         <w:t>D</w:t>
@@ -734,35 +745,211 @@
       </w:r>
     </w:p>
     <w:p>
-      <w:pPr>
-        <w:pStyle w:val="Heading3"/>
-      </w:pPr>
-      <w:r>
-        <w:t>Analisis Kebutuhan</w:t>
+      <w:r>
+        <w:t>Analisis tentang proses cara kerja metode</w:t>
+      </w:r>
+      <w:r>
+        <w:t xml:space="preserve"> </w:t>
+      </w:r>
+      <w:r>
+        <w:rPr>
+          <w:rFonts w:cs="Times New Roman"/>
+          <w:i/>
+          <w:iCs/>
+          <w:szCs w:val="24"/>
+        </w:rPr>
+        <w:t>Deep Collaborative Filtering</w:t>
+      </w:r>
+      <w:r>
+        <w:rPr>
+          <w:rFonts w:cs="Times New Roman"/>
+          <w:i/>
+          <w:iCs/>
+          <w:szCs w:val="24"/>
+        </w:rPr>
+        <w:t xml:space="preserve"> </w:t>
+      </w:r>
+      <w:r>
+        <w:t>dalam fitur rekomendasi buku untuk memberikan jenis buku yang sesuai berdasarkan rating</w:t>
+      </w:r>
+      <w:r>
+        <w:t xml:space="preserve"> </w:t>
+      </w:r>
+      <w:r>
+        <w:t>yang diberikan member</w:t>
+      </w:r>
+      <w:r>
+        <w:t xml:space="preserve"> </w:t>
+      </w:r>
+      <w:r>
+        <w:t>dan juga</w:t>
+      </w:r>
+      <w:r>
+        <w:t xml:space="preserve"> </w:t>
+      </w:r>
+      <w:r>
+        <w:t>hasil dari pendapat member</w:t>
+      </w:r>
+      <w:r>
+        <w:t xml:space="preserve"> </w:t>
+      </w:r>
+      <w:r>
+        <w:t>dengan tingkat kesamaan tertinggi.</w:t>
+      </w:r>
+      <w:r>
+        <w:t xml:space="preserve"> </w:t>
+      </w:r>
+      <w:r>
+        <w:t>Penjelasan lebih lanjut mengenai alur proses dalam aplikasi sistem rekomendasi ini dijelaskan dengan flowchart</w:t>
+      </w:r>
+      <w:r>
+        <w:t xml:space="preserve"> </w:t>
+      </w:r>
+      <w:r>
+        <w:t>berikut.</w:t>
       </w:r>
     </w:p>
     <w:p>
       <w:pPr>
-        <w:ind w:firstLine="360"/>
-      </w:pPr>
-      <w:proofErr w:type="spellStart"/>
-      <w:r>
-        <w:t>Analisi</w:t>
-      </w:r>
-      <w:proofErr w:type="spellEnd"/>
-      <w:r>
-        <w:t xml:space="preserve"> kebutuhan pada tugas akhir ini terbagi atas analisis kebutuhan fungsional dan analisis kebutuhan non-fungsional</w:t>
-      </w:r>
-      <w:r>
-        <w:t>.</w:t>
+        <w:jc w:val="center"/>
+        <w:rPr>
+          <w:rFonts w:cs="Times New Roman"/>
+          <w:i/>
+          <w:iCs/>
+          <w:szCs w:val="24"/>
+        </w:rPr>
+      </w:pPr>
+      <w:r>
+        <w:rPr>
+          <w:rFonts w:cs="Times New Roman"/>
+          <w:i/>
+          <w:iCs/>
+          <w:noProof/>
+          <w:szCs w:val="24"/>
+        </w:rPr>
+        <w:lastRenderedPageBreak/>
+        <w:drawing>
+          <wp:inline distT="0" distB="0" distL="0" distR="0" wp14:anchorId="720A8CEE" wp14:editId="6ABA3348">
+            <wp:extent cx="1007263" cy="7264400"/>
+            <wp:effectExtent l="0" t="0" r="2540" b="0"/>
+            <wp:docPr id="7" name="Picture 7"/>
+            <wp:cNvGraphicFramePr>
+              <a:graphicFrameLocks xmlns:a="http://schemas.openxmlformats.org/drawingml/2006/main" noChangeAspect="1"/>
+            </wp:cNvGraphicFramePr>
+            <a:graphic xmlns:a="http://schemas.openxmlformats.org/drawingml/2006/main">
+              <a:graphicData uri="http://schemas.openxmlformats.org/drawingml/2006/picture">
+                <pic:pic xmlns:pic="http://schemas.openxmlformats.org/drawingml/2006/picture">
+                  <pic:nvPicPr>
+                    <pic:cNvPr id="7" name="Picture 7"/>
+                    <pic:cNvPicPr/>
+                  </pic:nvPicPr>
+                  <pic:blipFill>
+                    <a:blip r:embed="rId6">
+                      <a:extLst>
+                        <a:ext uri="{28A0092B-C50C-407E-A947-70E740481C1C}">
+                          <a14:useLocalDpi xmlns:a14="http://schemas.microsoft.com/office/drawing/2010/main" val="0"/>
+                        </a:ext>
+                      </a:extLst>
+                    </a:blip>
+                    <a:stretch>
+                      <a:fillRect/>
+                    </a:stretch>
+                  </pic:blipFill>
+                  <pic:spPr>
+                    <a:xfrm>
+                      <a:off x="0" y="0"/>
+                      <a:ext cx="1011594" cy="7295635"/>
+                    </a:xfrm>
+                    <a:prstGeom prst="rect">
+                      <a:avLst/>
+                    </a:prstGeom>
+                  </pic:spPr>
+                </pic:pic>
+              </a:graphicData>
+            </a:graphic>
+          </wp:inline>
+        </w:drawing>
       </w:r>
     </w:p>
     <w:p>
       <w:pPr>
+        <w:spacing w:line="360" w:lineRule="auto"/>
+        <w:ind w:firstLine="567"/>
+        <w:jc w:val="center"/>
+        <w:rPr>
+          <w:rFonts w:cs="Times New Roman"/>
+          <w:szCs w:val="24"/>
+        </w:rPr>
+      </w:pPr>
+      <w:r>
+        <w:rPr>
+          <w:rFonts w:cs="Times New Roman"/>
+          <w:color w:val="000000" w:themeColor="text1"/>
+          <w:szCs w:val="24"/>
+        </w:rPr>
+        <w:t xml:space="preserve">Gambar 3.1 </w:t>
+      </w:r>
+      <w:r>
+        <w:rPr>
+          <w:rFonts w:cs="Times New Roman"/>
+          <w:i/>
+          <w:iCs/>
+          <w:szCs w:val="24"/>
+        </w:rPr>
+        <w:t>Flowchart</w:t>
+      </w:r>
+      <w:r>
+        <w:rPr>
+          <w:rFonts w:cs="Times New Roman"/>
+          <w:szCs w:val="24"/>
+        </w:rPr>
+        <w:t xml:space="preserve"> </w:t>
+      </w:r>
+      <w:r>
+        <w:rPr>
+          <w:rFonts w:cs="Times New Roman"/>
+          <w:szCs w:val="24"/>
+        </w:rPr>
+        <w:t xml:space="preserve">dari </w:t>
+      </w:r>
+      <w:r>
+        <w:rPr>
+          <w:rFonts w:cs="Times New Roman"/>
+          <w:i/>
+          <w:iCs/>
+          <w:szCs w:val="24"/>
+        </w:rPr>
+        <w:t>Deep Collaborative Filtering</w:t>
+      </w:r>
+    </w:p>
+    <w:p>
+      <w:pPr>
+        <w:pStyle w:val="Heading2"/>
+      </w:pPr>
+      <w:r>
+        <w:lastRenderedPageBreak/>
+        <w:t>Analisis Kebutuhan</w:t>
+      </w:r>
+    </w:p>
+    <w:p>
+      <w:pPr>
+        <w:ind w:firstLine="360"/>
+      </w:pPr>
+      <w:r>
+        <w:t>Analisis</w:t>
+      </w:r>
+      <w:r>
+        <w:t xml:space="preserve"> kebutuhan pada tugas akhir ini terbagi atas analisis kebutuhan fungsional dan analisis kebutuhan non-fungsional</w:t>
+      </w:r>
+      <w:r>
+        <w:t>.</w:t>
+      </w:r>
+    </w:p>
+    <w:p>
+      <w:pPr>
         <w:pStyle w:val="Heading4"/>
       </w:pPr>
       <w:r>
-        <w:lastRenderedPageBreak/>
         <w:t>Analisis Kebutuhan Fungsional</w:t>
       </w:r>
     </w:p>
@@ -937,7 +1124,7 @@
                     <pic:cNvPicPr/>
                   </pic:nvPicPr>
                   <pic:blipFill>
-                    <a:blip r:embed="rId6">
+                    <a:blip r:embed="rId7">
                       <a:extLst>
                         <a:ext uri="{28A0092B-C50C-407E-A947-70E740481C1C}">
                           <a14:useLocalDpi xmlns:a14="http://schemas.microsoft.com/office/drawing/2010/main" val="0"/>
@@ -1079,7 +1266,7 @@
                     <pic:cNvPicPr/>
                   </pic:nvPicPr>
                   <pic:blipFill>
-                    <a:blip r:embed="rId7">
+                    <a:blip r:embed="rId8">
                       <a:extLst>
                         <a:ext uri="{28A0092B-C50C-407E-A947-70E740481C1C}">
                           <a14:useLocalDpi xmlns:a14="http://schemas.microsoft.com/office/drawing/2010/main" val="0"/>
@@ -25628,7 +25815,7 @@
   <w:style w:type="paragraph" w:default="1" w:styleId="Normal">
     <w:name w:val="Normal"/>
     <w:qFormat/>
-    <w:rsid w:val="00C17FCB"/>
+    <w:rsid w:val="006920A4"/>
     <w:pPr>
       <w:jc w:val="both"/>
     </w:pPr>

</xml_diff>

<commit_message>
Revisi Full Package 3.0
</commit_message>
<xml_diff>
--- a/BAB 3 _Skripsi.docx
+++ b/BAB 3 _Skripsi.docx
@@ -1109,10 +1109,10 @@
           <w:noProof/>
         </w:rPr>
         <w:drawing>
-          <wp:inline distT="0" distB="0" distL="0" distR="0" wp14:anchorId="32813EE0" wp14:editId="298E850E">
-            <wp:extent cx="5943600" cy="6655435"/>
+          <wp:inline distT="0" distB="0" distL="0" distR="0" wp14:anchorId="637BD555" wp14:editId="6FEC45FB">
+            <wp:extent cx="5943600" cy="6820535"/>
             <wp:effectExtent l="0" t="0" r="0" b="0"/>
-            <wp:docPr id="5" name="Picture 5"/>
+            <wp:docPr id="1" name="Picture 1"/>
             <wp:cNvGraphicFramePr>
               <a:graphicFrameLocks xmlns:a="http://schemas.openxmlformats.org/drawingml/2006/main" noChangeAspect="1"/>
             </wp:cNvGraphicFramePr>
@@ -1120,7 +1120,7 @@
               <a:graphicData uri="http://schemas.openxmlformats.org/drawingml/2006/picture">
                 <pic:pic xmlns:pic="http://schemas.openxmlformats.org/drawingml/2006/picture">
                   <pic:nvPicPr>
-                    <pic:cNvPr id="5" name="Picture 5"/>
+                    <pic:cNvPr id="1" name="Picture 1"/>
                     <pic:cNvPicPr/>
                   </pic:nvPicPr>
                   <pic:blipFill>
@@ -1138,7 +1138,7 @@
                   <pic:spPr>
                     <a:xfrm>
                       <a:off x="0" y="0"/>
-                      <a:ext cx="5943600" cy="6655435"/>
+                      <a:ext cx="5943600" cy="6820535"/>
                     </a:xfrm>
                     <a:prstGeom prst="rect">
                       <a:avLst/>

</xml_diff>

<commit_message>
REVISI USECASE DAN BAB3
</commit_message>
<xml_diff>
--- a/BAB 3 _Skripsi.docx
+++ b/BAB 3 _Skripsi.docx
@@ -1099,7 +1099,6 @@
           <w:b/>
           <w:bCs/>
         </w:rPr>
-        <w:lastRenderedPageBreak/>
         <w:tab/>
       </w:r>
       <w:r>
@@ -1109,10 +1108,10 @@
           <w:noProof/>
         </w:rPr>
         <w:drawing>
-          <wp:inline distT="0" distB="0" distL="0" distR="0" wp14:anchorId="637BD555" wp14:editId="6FEC45FB">
-            <wp:extent cx="5943600" cy="6820535"/>
-            <wp:effectExtent l="0" t="0" r="0" b="0"/>
-            <wp:docPr id="1" name="Picture 1"/>
+          <wp:inline distT="0" distB="0" distL="0" distR="0" wp14:anchorId="401AF5D3" wp14:editId="2C6E3B4E">
+            <wp:extent cx="4876356" cy="5497362"/>
+            <wp:effectExtent l="0" t="0" r="635" b="8255"/>
+            <wp:docPr id="5" name="Picture 5"/>
             <wp:cNvGraphicFramePr>
               <a:graphicFrameLocks xmlns:a="http://schemas.openxmlformats.org/drawingml/2006/main" noChangeAspect="1"/>
             </wp:cNvGraphicFramePr>
@@ -1120,7 +1119,7 @@
               <a:graphicData uri="http://schemas.openxmlformats.org/drawingml/2006/picture">
                 <pic:pic xmlns:pic="http://schemas.openxmlformats.org/drawingml/2006/picture">
                   <pic:nvPicPr>
-                    <pic:cNvPr id="1" name="Picture 1"/>
+                    <pic:cNvPr id="5" name="Picture 5"/>
                     <pic:cNvPicPr/>
                   </pic:nvPicPr>
                   <pic:blipFill>
@@ -1138,7 +1137,7 @@
                   <pic:spPr>
                     <a:xfrm>
                       <a:off x="0" y="0"/>
-                      <a:ext cx="5943600" cy="6820535"/>
+                      <a:ext cx="4881150" cy="5502767"/>
                     </a:xfrm>
                     <a:prstGeom prst="rect">
                       <a:avLst/>
@@ -1251,9 +1250,9 @@
         </w:rPr>
         <w:lastRenderedPageBreak/>
         <w:drawing>
-          <wp:inline distT="0" distB="0" distL="0" distR="0" wp14:anchorId="4BF2FA64" wp14:editId="38E0CD11">
-            <wp:extent cx="5943600" cy="6727825"/>
-            <wp:effectExtent l="0" t="0" r="0" b="0"/>
+          <wp:inline distT="0" distB="0" distL="0" distR="0" wp14:anchorId="4BF2FA64" wp14:editId="2371F193">
+            <wp:extent cx="5269831" cy="5965156"/>
+            <wp:effectExtent l="0" t="0" r="7620" b="0"/>
             <wp:docPr id="2" name="Picture 2"/>
             <wp:cNvGraphicFramePr>
               <a:graphicFrameLocks xmlns:a="http://schemas.openxmlformats.org/drawingml/2006/main" noChangeAspect="1"/>
@@ -1280,7 +1279,7 @@
                   <pic:spPr>
                     <a:xfrm>
                       <a:off x="0" y="0"/>
-                      <a:ext cx="5943600" cy="6727825"/>
+                      <a:ext cx="5281371" cy="5978219"/>
                     </a:xfrm>
                     <a:prstGeom prst="rect">
                       <a:avLst/>
@@ -1530,7 +1529,6 @@
           <w:rFonts w:cs="Times New Roman"/>
           <w:szCs w:val="24"/>
         </w:rPr>
-        <w:lastRenderedPageBreak/>
         <w:t>Tabel</w:t>
       </w:r>
       <w:r>
@@ -1669,6 +1667,7 @@
                 <w:rFonts w:cs="Times New Roman"/>
                 <w:szCs w:val="24"/>
               </w:rPr>
+              <w:lastRenderedPageBreak/>
               <w:t>No.</w:t>
             </w:r>
           </w:p>
@@ -2651,7 +2650,7 @@
         </w:tc>
         <w:tc>
           <w:tcPr>
-            <w:tcW w:w="1766" w:type="dxa"/>
+            <w:tcW w:w="1789" w:type="dxa"/>
             <w:tcBorders>
               <w:top w:val="single" w:sz="4" w:space="0" w:color="auto"/>
               <w:left w:val="single" w:sz="4" w:space="0" w:color="auto"/>
@@ -2679,7 +2678,7 @@
         </w:tc>
         <w:tc>
           <w:tcPr>
-            <w:tcW w:w="7509" w:type="dxa"/>
+            <w:tcW w:w="7486" w:type="dxa"/>
             <w:tcBorders>
               <w:top w:val="single" w:sz="4" w:space="0" w:color="auto"/>
               <w:left w:val="single" w:sz="4" w:space="0" w:color="auto"/>
@@ -2743,7 +2742,7 @@
         </w:tc>
         <w:tc>
           <w:tcPr>
-            <w:tcW w:w="1766" w:type="dxa"/>
+            <w:tcW w:w="1789" w:type="dxa"/>
             <w:tcBorders>
               <w:top w:val="single" w:sz="4" w:space="0" w:color="auto"/>
               <w:left w:val="single" w:sz="4" w:space="0" w:color="auto"/>
@@ -2774,7 +2773,7 @@
         </w:tc>
         <w:tc>
           <w:tcPr>
-            <w:tcW w:w="7509" w:type="dxa"/>
+            <w:tcW w:w="7486" w:type="dxa"/>
             <w:tcBorders>
               <w:top w:val="single" w:sz="4" w:space="0" w:color="auto"/>
               <w:left w:val="single" w:sz="4" w:space="0" w:color="auto"/>
@@ -2861,7 +2860,7 @@
         </w:tc>
         <w:tc>
           <w:tcPr>
-            <w:tcW w:w="1766" w:type="dxa"/>
+            <w:tcW w:w="1789" w:type="dxa"/>
             <w:tcBorders>
               <w:top w:val="single" w:sz="4" w:space="0" w:color="auto"/>
               <w:left w:val="single" w:sz="4" w:space="0" w:color="auto"/>
@@ -2914,7 +2913,7 @@
         </w:tc>
         <w:tc>
           <w:tcPr>
-            <w:tcW w:w="7509" w:type="dxa"/>
+            <w:tcW w:w="7486" w:type="dxa"/>
             <w:tcBorders>
               <w:top w:val="single" w:sz="4" w:space="0" w:color="auto"/>
               <w:left w:val="single" w:sz="4" w:space="0" w:color="auto"/>
@@ -3052,7 +3051,7 @@
         </w:tc>
         <w:tc>
           <w:tcPr>
-            <w:tcW w:w="1766" w:type="dxa"/>
+            <w:tcW w:w="1789" w:type="dxa"/>
             <w:tcBorders>
               <w:top w:val="single" w:sz="4" w:space="0" w:color="auto"/>
               <w:left w:val="single" w:sz="4" w:space="0" w:color="auto"/>
@@ -3091,7 +3090,7 @@
         </w:tc>
         <w:tc>
           <w:tcPr>
-            <w:tcW w:w="7509" w:type="dxa"/>
+            <w:tcW w:w="7486" w:type="dxa"/>
             <w:tcBorders>
               <w:top w:val="single" w:sz="4" w:space="0" w:color="auto"/>
               <w:left w:val="single" w:sz="4" w:space="0" w:color="auto"/>
@@ -3218,7 +3217,7 @@
         </w:tc>
         <w:tc>
           <w:tcPr>
-            <w:tcW w:w="1766" w:type="dxa"/>
+            <w:tcW w:w="1789" w:type="dxa"/>
             <w:tcBorders>
               <w:top w:val="single" w:sz="4" w:space="0" w:color="auto"/>
               <w:left w:val="single" w:sz="4" w:space="0" w:color="auto"/>
@@ -3247,7 +3246,7 @@
         </w:tc>
         <w:tc>
           <w:tcPr>
-            <w:tcW w:w="7509" w:type="dxa"/>
+            <w:tcW w:w="7486" w:type="dxa"/>
             <w:tcBorders>
               <w:top w:val="single" w:sz="4" w:space="0" w:color="auto"/>
               <w:left w:val="single" w:sz="4" w:space="0" w:color="auto"/>
@@ -3374,7 +3373,7 @@
         </w:tc>
         <w:tc>
           <w:tcPr>
-            <w:tcW w:w="1766" w:type="dxa"/>
+            <w:tcW w:w="1789" w:type="dxa"/>
             <w:tcBorders>
               <w:top w:val="single" w:sz="4" w:space="0" w:color="auto"/>
               <w:left w:val="single" w:sz="4" w:space="0" w:color="auto"/>
@@ -3402,7 +3401,7 @@
         </w:tc>
         <w:tc>
           <w:tcPr>
-            <w:tcW w:w="7509" w:type="dxa"/>
+            <w:tcW w:w="7486" w:type="dxa"/>
             <w:tcBorders>
               <w:top w:val="single" w:sz="4" w:space="0" w:color="auto"/>
               <w:left w:val="single" w:sz="4" w:space="0" w:color="auto"/>
@@ -3509,14 +3508,13 @@
                 <w:rFonts w:cs="Times New Roman"/>
                 <w:szCs w:val="24"/>
               </w:rPr>
-              <w:lastRenderedPageBreak/>
               <w:t>6</w:t>
             </w:r>
           </w:p>
         </w:tc>
         <w:tc>
           <w:tcPr>
-            <w:tcW w:w="1766" w:type="dxa"/>
+            <w:tcW w:w="1789" w:type="dxa"/>
             <w:tcBorders>
               <w:top w:val="single" w:sz="4" w:space="0" w:color="auto"/>
               <w:left w:val="single" w:sz="4" w:space="0" w:color="auto"/>
@@ -3551,7 +3549,7 @@
         </w:tc>
         <w:tc>
           <w:tcPr>
-            <w:tcW w:w="7509" w:type="dxa"/>
+            <w:tcW w:w="7486" w:type="dxa"/>
             <w:tcBorders>
               <w:top w:val="single" w:sz="4" w:space="0" w:color="auto"/>
               <w:left w:val="single" w:sz="4" w:space="0" w:color="auto"/>
@@ -3645,7 +3643,7 @@
         </w:tc>
         <w:tc>
           <w:tcPr>
-            <w:tcW w:w="1766" w:type="dxa"/>
+            <w:tcW w:w="1789" w:type="dxa"/>
             <w:tcBorders>
               <w:top w:val="single" w:sz="4" w:space="0" w:color="auto"/>
               <w:left w:val="single" w:sz="4" w:space="0" w:color="auto"/>
@@ -3669,7 +3667,16 @@
                 <w:color w:val="000000"/>
                 <w:szCs w:val="24"/>
               </w:rPr>
-              <w:t xml:space="preserve">Mendapat Rekomendasi Koleksi dari </w:t>
+              <w:t xml:space="preserve">Mendapat Rekomendasi </w:t>
+            </w:r>
+            <w:r>
+              <w:rPr>
+                <w:rFonts w:cs="Times New Roman"/>
+                <w:color w:val="000000"/>
+                <w:szCs w:val="24"/>
+              </w:rPr>
+              <w:lastRenderedPageBreak/>
+              <w:t xml:space="preserve">Koleksi dari </w:t>
             </w:r>
             <w:proofErr w:type="spellStart"/>
             <w:r>
@@ -3693,7 +3700,7 @@
         </w:tc>
         <w:tc>
           <w:tcPr>
-            <w:tcW w:w="7509" w:type="dxa"/>
+            <w:tcW w:w="7486" w:type="dxa"/>
             <w:tcBorders>
               <w:top w:val="single" w:sz="4" w:space="0" w:color="auto"/>
               <w:left w:val="single" w:sz="4" w:space="0" w:color="auto"/>
@@ -3714,6 +3721,7 @@
                 <w:rFonts w:cs="Times New Roman"/>
                 <w:szCs w:val="24"/>
               </w:rPr>
+              <w:lastRenderedPageBreak/>
               <w:t xml:space="preserve">Proses untuk mendapatkan rekomendasi berdasarkan </w:t>
             </w:r>
             <w:proofErr w:type="spellStart"/>
@@ -3787,7 +3795,7 @@
         </w:tc>
         <w:tc>
           <w:tcPr>
-            <w:tcW w:w="1766" w:type="dxa"/>
+            <w:tcW w:w="1789" w:type="dxa"/>
             <w:tcBorders>
               <w:top w:val="single" w:sz="4" w:space="0" w:color="auto"/>
               <w:left w:val="single" w:sz="4" w:space="0" w:color="auto"/>
@@ -3818,7 +3826,7 @@
         </w:tc>
         <w:tc>
           <w:tcPr>
-            <w:tcW w:w="7509" w:type="dxa"/>
+            <w:tcW w:w="7486" w:type="dxa"/>
             <w:tcBorders>
               <w:top w:val="single" w:sz="4" w:space="0" w:color="auto"/>
               <w:left w:val="single" w:sz="4" w:space="0" w:color="auto"/>
@@ -3887,7 +3895,7 @@
         </w:tc>
         <w:tc>
           <w:tcPr>
-            <w:tcW w:w="1766" w:type="dxa"/>
+            <w:tcW w:w="1789" w:type="dxa"/>
             <w:tcBorders>
               <w:top w:val="single" w:sz="4" w:space="0" w:color="auto"/>
               <w:left w:val="single" w:sz="4" w:space="0" w:color="auto"/>
@@ -3922,7 +3930,7 @@
         </w:tc>
         <w:tc>
           <w:tcPr>
-            <w:tcW w:w="7509" w:type="dxa"/>
+            <w:tcW w:w="7486" w:type="dxa"/>
             <w:tcBorders>
               <w:top w:val="single" w:sz="4" w:space="0" w:color="auto"/>
               <w:left w:val="single" w:sz="4" w:space="0" w:color="auto"/>
@@ -4058,7 +4066,7 @@
         </w:tc>
         <w:tc>
           <w:tcPr>
-            <w:tcW w:w="1766" w:type="dxa"/>
+            <w:tcW w:w="1789" w:type="dxa"/>
             <w:tcBorders>
               <w:top w:val="single" w:sz="4" w:space="0" w:color="auto"/>
               <w:left w:val="single" w:sz="4" w:space="0" w:color="auto"/>
@@ -4100,7 +4108,7 @@
         </w:tc>
         <w:tc>
           <w:tcPr>
-            <w:tcW w:w="7509" w:type="dxa"/>
+            <w:tcW w:w="7486" w:type="dxa"/>
             <w:tcBorders>
               <w:top w:val="single" w:sz="4" w:space="0" w:color="auto"/>
               <w:left w:val="single" w:sz="4" w:space="0" w:color="auto"/>
@@ -4213,7 +4221,7 @@
         </w:tc>
         <w:tc>
           <w:tcPr>
-            <w:tcW w:w="1766" w:type="dxa"/>
+            <w:tcW w:w="1789" w:type="dxa"/>
             <w:tcBorders>
               <w:top w:val="single" w:sz="4" w:space="0" w:color="auto"/>
               <w:left w:val="single" w:sz="4" w:space="0" w:color="auto"/>
@@ -4248,7 +4256,7 @@
         </w:tc>
         <w:tc>
           <w:tcPr>
-            <w:tcW w:w="7509" w:type="dxa"/>
+            <w:tcW w:w="7486" w:type="dxa"/>
             <w:tcBorders>
               <w:top w:val="single" w:sz="4" w:space="0" w:color="auto"/>
               <w:left w:val="single" w:sz="4" w:space="0" w:color="auto"/>
@@ -4361,7 +4369,7 @@
         </w:tc>
         <w:tc>
           <w:tcPr>
-            <w:tcW w:w="1766" w:type="dxa"/>
+            <w:tcW w:w="1789" w:type="dxa"/>
             <w:tcBorders>
               <w:top w:val="single" w:sz="4" w:space="0" w:color="auto"/>
               <w:left w:val="single" w:sz="4" w:space="0" w:color="auto"/>
@@ -4390,7 +4398,7 @@
         </w:tc>
         <w:tc>
           <w:tcPr>
-            <w:tcW w:w="7509" w:type="dxa"/>
+            <w:tcW w:w="7486" w:type="dxa"/>
             <w:tcBorders>
               <w:top w:val="single" w:sz="4" w:space="0" w:color="auto"/>
               <w:left w:val="single" w:sz="4" w:space="0" w:color="auto"/>
@@ -4538,7 +4546,7 @@
         </w:tc>
         <w:tc>
           <w:tcPr>
-            <w:tcW w:w="1766" w:type="dxa"/>
+            <w:tcW w:w="1789" w:type="dxa"/>
             <w:tcBorders>
               <w:top w:val="single" w:sz="4" w:space="0" w:color="auto"/>
               <w:left w:val="single" w:sz="4" w:space="0" w:color="auto"/>
@@ -4566,7 +4574,7 @@
         </w:tc>
         <w:tc>
           <w:tcPr>
-            <w:tcW w:w="7509" w:type="dxa"/>
+            <w:tcW w:w="7486" w:type="dxa"/>
             <w:tcBorders>
               <w:top w:val="single" w:sz="4" w:space="0" w:color="auto"/>
               <w:left w:val="single" w:sz="4" w:space="0" w:color="auto"/>
@@ -4681,7 +4689,7 @@
         </w:tc>
         <w:tc>
           <w:tcPr>
-            <w:tcW w:w="1766" w:type="dxa"/>
+            <w:tcW w:w="1789" w:type="dxa"/>
             <w:tcBorders>
               <w:top w:val="single" w:sz="4" w:space="0" w:color="auto"/>
               <w:left w:val="single" w:sz="4" w:space="0" w:color="auto"/>
@@ -4716,7 +4724,7 @@
         </w:tc>
         <w:tc>
           <w:tcPr>
-            <w:tcW w:w="7509" w:type="dxa"/>
+            <w:tcW w:w="7486" w:type="dxa"/>
             <w:tcBorders>
               <w:top w:val="single" w:sz="4" w:space="0" w:color="auto"/>
               <w:left w:val="single" w:sz="4" w:space="0" w:color="auto"/>
@@ -4845,7 +4853,7 @@
         </w:tc>
         <w:tc>
           <w:tcPr>
-            <w:tcW w:w="1766" w:type="dxa"/>
+            <w:tcW w:w="1789" w:type="dxa"/>
             <w:tcBorders>
               <w:top w:val="single" w:sz="4" w:space="0" w:color="auto"/>
               <w:left w:val="single" w:sz="4" w:space="0" w:color="auto"/>
@@ -4880,7 +4888,7 @@
         </w:tc>
         <w:tc>
           <w:tcPr>
-            <w:tcW w:w="7509" w:type="dxa"/>
+            <w:tcW w:w="7486" w:type="dxa"/>
             <w:tcBorders>
               <w:top w:val="single" w:sz="4" w:space="0" w:color="auto"/>
               <w:left w:val="single" w:sz="4" w:space="0" w:color="auto"/>
@@ -5014,7 +5022,7 @@
         </w:tc>
         <w:tc>
           <w:tcPr>
-            <w:tcW w:w="1766" w:type="dxa"/>
+            <w:tcW w:w="1789" w:type="dxa"/>
             <w:tcBorders>
               <w:top w:val="single" w:sz="4" w:space="0" w:color="auto"/>
               <w:left w:val="single" w:sz="4" w:space="0" w:color="auto"/>
@@ -5070,7 +5078,7 @@
         </w:tc>
         <w:tc>
           <w:tcPr>
-            <w:tcW w:w="7509" w:type="dxa"/>
+            <w:tcW w:w="7486" w:type="dxa"/>
             <w:tcBorders>
               <w:top w:val="single" w:sz="4" w:space="0" w:color="auto"/>
               <w:left w:val="single" w:sz="4" w:space="0" w:color="auto"/>
@@ -5213,7 +5221,7 @@
         </w:tc>
         <w:tc>
           <w:tcPr>
-            <w:tcW w:w="1766" w:type="dxa"/>
+            <w:tcW w:w="1789" w:type="dxa"/>
             <w:tcBorders>
               <w:top w:val="single" w:sz="4" w:space="0" w:color="auto"/>
               <w:left w:val="single" w:sz="4" w:space="0" w:color="auto"/>
@@ -5242,7 +5250,7 @@
         </w:tc>
         <w:tc>
           <w:tcPr>
-            <w:tcW w:w="7509" w:type="dxa"/>
+            <w:tcW w:w="7486" w:type="dxa"/>
             <w:tcBorders>
               <w:top w:val="single" w:sz="4" w:space="0" w:color="auto"/>
               <w:left w:val="single" w:sz="4" w:space="0" w:color="auto"/>
@@ -5294,115 +5302,6 @@
                 <w:szCs w:val="24"/>
               </w:rPr>
               <w:t>.</w:t>
-            </w:r>
-          </w:p>
-        </w:tc>
-      </w:tr>
-      <w:tr>
-        <w:trPr>
-          <w:trHeight w:val="898"/>
-          <w:jc w:val="center"/>
-        </w:trPr>
-        <w:tc>
-          <w:tcPr>
-            <w:tcW w:w="643" w:type="dxa"/>
-            <w:tcBorders>
-              <w:top w:val="single" w:sz="4" w:space="0" w:color="auto"/>
-              <w:left w:val="single" w:sz="4" w:space="0" w:color="auto"/>
-              <w:bottom w:val="single" w:sz="4" w:space="0" w:color="auto"/>
-              <w:right w:val="single" w:sz="4" w:space="0" w:color="auto"/>
-            </w:tcBorders>
-            <w:shd w:val="clear" w:color="auto" w:fill="92D050"/>
-            <w:vAlign w:val="center"/>
-          </w:tcPr>
-          <w:p>
-            <w:pPr>
-              <w:spacing w:line="360" w:lineRule="auto"/>
-              <w:jc w:val="center"/>
-              <w:rPr>
-                <w:rFonts w:cs="Times New Roman"/>
-                <w:szCs w:val="24"/>
-                <w:highlight w:val="yellow"/>
-              </w:rPr>
-            </w:pPr>
-            <w:r>
-              <w:rPr>
-                <w:rFonts w:cs="Times New Roman"/>
-                <w:szCs w:val="24"/>
-                <w:highlight w:val="yellow"/>
-              </w:rPr>
-              <w:t>18</w:t>
-            </w:r>
-          </w:p>
-        </w:tc>
-        <w:tc>
-          <w:tcPr>
-            <w:tcW w:w="1766" w:type="dxa"/>
-            <w:tcBorders>
-              <w:top w:val="single" w:sz="4" w:space="0" w:color="auto"/>
-              <w:left w:val="single" w:sz="4" w:space="0" w:color="auto"/>
-              <w:bottom w:val="single" w:sz="4" w:space="0" w:color="auto"/>
-              <w:right w:val="single" w:sz="4" w:space="0" w:color="auto"/>
-            </w:tcBorders>
-            <w:shd w:val="clear" w:color="auto" w:fill="92D050"/>
-            <w:vAlign w:val="center"/>
-          </w:tcPr>
-          <w:p>
-            <w:pPr>
-              <w:spacing w:line="276" w:lineRule="auto"/>
-              <w:rPr>
-                <w:rFonts w:cs="Times New Roman"/>
-                <w:color w:val="000000"/>
-                <w:szCs w:val="24"/>
-                <w:highlight w:val="yellow"/>
-              </w:rPr>
-            </w:pPr>
-            <w:r>
-              <w:rPr>
-                <w:rFonts w:cs="Times New Roman"/>
-                <w:color w:val="000000"/>
-                <w:szCs w:val="24"/>
-                <w:highlight w:val="yellow"/>
-              </w:rPr>
-              <w:t>Menambah Koleksi</w:t>
-            </w:r>
-          </w:p>
-        </w:tc>
-        <w:tc>
-          <w:tcPr>
-            <w:tcW w:w="7509" w:type="dxa"/>
-            <w:tcBorders>
-              <w:top w:val="single" w:sz="4" w:space="0" w:color="auto"/>
-              <w:left w:val="single" w:sz="4" w:space="0" w:color="auto"/>
-              <w:bottom w:val="single" w:sz="4" w:space="0" w:color="auto"/>
-              <w:right w:val="single" w:sz="4" w:space="0" w:color="auto"/>
-            </w:tcBorders>
-            <w:shd w:val="clear" w:color="auto" w:fill="92D050"/>
-          </w:tcPr>
-          <w:p>
-            <w:pPr>
-              <w:spacing w:line="276" w:lineRule="auto"/>
-              <w:rPr>
-                <w:rFonts w:cs="Times New Roman"/>
-                <w:szCs w:val="24"/>
-                <w:highlight w:val="yellow"/>
-              </w:rPr>
-            </w:pPr>
-            <w:r>
-              <w:rPr>
-                <w:rFonts w:cs="Times New Roman"/>
-                <w:szCs w:val="24"/>
-                <w:highlight w:val="yellow"/>
-              </w:rPr>
-              <w:t>Proses Men</w:t>
-            </w:r>
-            <w:r>
-              <w:rPr>
-                <w:rFonts w:cs="Times New Roman"/>
-                <w:szCs w:val="24"/>
-                <w:highlight w:val="yellow"/>
-              </w:rPr>
-              <w:t>ambah item digital kedalam ….</w:t>
             </w:r>
           </w:p>
         </w:tc>
@@ -5430,7 +5329,6 @@
           <w:rFonts w:cs="Times New Roman"/>
           <w:szCs w:val="24"/>
         </w:rPr>
-        <w:lastRenderedPageBreak/>
         <w:t xml:space="preserve">Berikut adalah narasi </w:t>
       </w:r>
       <w:r>
@@ -5691,6 +5589,7 @@
                 <w:rFonts w:cs="Times New Roman"/>
                 <w:szCs w:val="24"/>
               </w:rPr>
+              <w:lastRenderedPageBreak/>
               <w:t>Deskripsi</w:t>
             </w:r>
           </w:p>
@@ -8916,7 +8815,6 @@
         <w:rPr>
           <w:szCs w:val="24"/>
         </w:rPr>
-        <w:lastRenderedPageBreak/>
         <w:t xml:space="preserve">Tabel 3. </w:t>
       </w:r>
       <w:r>
@@ -9161,6 +9059,7 @@
                 <w:rFonts w:cs="Times New Roman"/>
                 <w:szCs w:val="24"/>
               </w:rPr>
+              <w:lastRenderedPageBreak/>
               <w:t>Deskripsi</w:t>
             </w:r>
           </w:p>
@@ -10866,7 +10765,6 @@
         <w:rPr>
           <w:szCs w:val="24"/>
         </w:rPr>
-        <w:lastRenderedPageBreak/>
         <w:t xml:space="preserve">Tabel 3. </w:t>
       </w:r>
       <w:r>
@@ -11041,6 +10939,7 @@
                 <w:rFonts w:cs="Times New Roman"/>
                 <w:szCs w:val="24"/>
               </w:rPr>
+              <w:lastRenderedPageBreak/>
               <w:t>Aktor</w:t>
             </w:r>
           </w:p>
@@ -11847,978 +11746,6 @@
     <w:p>
       <w:pPr>
         <w:pStyle w:val="Caption"/>
-        <w:rPr>
-          <w:szCs w:val="24"/>
-        </w:rPr>
-      </w:pPr>
-    </w:p>
-    <w:p>
-      <w:pPr>
-        <w:pStyle w:val="Caption"/>
-        <w:rPr>
-          <w:i/>
-          <w:iCs w:val="0"/>
-          <w:szCs w:val="24"/>
-        </w:rPr>
-      </w:pPr>
-      <w:r>
-        <w:rPr>
-          <w:szCs w:val="24"/>
-        </w:rPr>
-        <w:t xml:space="preserve">Tabel 3. </w:t>
-      </w:r>
-      <w:r>
-        <w:rPr>
-          <w:szCs w:val="24"/>
-        </w:rPr>
-        <w:t>6</w:t>
-      </w:r>
-      <w:r>
-        <w:rPr>
-          <w:szCs w:val="24"/>
-        </w:rPr>
-        <w:t xml:space="preserve"> Narasi</w:t>
-      </w:r>
-      <w:r>
-        <w:rPr>
-          <w:szCs w:val="24"/>
-        </w:rPr>
-        <w:t xml:space="preserve"> </w:t>
-      </w:r>
-      <w:r>
-        <w:rPr>
-          <w:i/>
-          <w:szCs w:val="24"/>
-        </w:rPr>
-        <w:t>Use Case</w:t>
-      </w:r>
-      <w:r>
-        <w:rPr>
-          <w:szCs w:val="24"/>
-        </w:rPr>
-        <w:t xml:space="preserve"> </w:t>
-      </w:r>
-      <w:r>
-        <w:rPr>
-          <w:iCs w:val="0"/>
-          <w:szCs w:val="24"/>
-        </w:rPr>
-        <w:t>Menambah Koleksi</w:t>
-      </w:r>
-    </w:p>
-    <w:tbl>
-      <w:tblPr>
-        <w:tblStyle w:val="TableGrid"/>
-        <w:tblW w:w="9918" w:type="dxa"/>
-        <w:jc w:val="center"/>
-        <w:tblLook w:val="04A0" w:firstRow="1" w:lastRow="0" w:firstColumn="1" w:lastColumn="0" w:noHBand="0" w:noVBand="1"/>
-      </w:tblPr>
-      <w:tblGrid>
-        <w:gridCol w:w="1821"/>
-        <w:gridCol w:w="3994"/>
-        <w:gridCol w:w="4103"/>
-      </w:tblGrid>
-      <w:tr>
-        <w:trPr>
-          <w:jc w:val="center"/>
-        </w:trPr>
-        <w:tc>
-          <w:tcPr>
-            <w:tcW w:w="0" w:type="auto"/>
-            <w:tcBorders>
-              <w:top w:val="single" w:sz="4" w:space="0" w:color="auto"/>
-              <w:left w:val="single" w:sz="4" w:space="0" w:color="auto"/>
-              <w:bottom w:val="single" w:sz="4" w:space="0" w:color="auto"/>
-              <w:right w:val="single" w:sz="4" w:space="0" w:color="auto"/>
-            </w:tcBorders>
-            <w:hideMark/>
-          </w:tcPr>
-          <w:p>
-            <w:pPr>
-              <w:spacing w:line="360" w:lineRule="auto"/>
-              <w:rPr>
-                <w:rFonts w:cs="Times New Roman"/>
-                <w:szCs w:val="24"/>
-              </w:rPr>
-            </w:pPr>
-            <w:r>
-              <w:rPr>
-                <w:rFonts w:cs="Times New Roman"/>
-                <w:szCs w:val="24"/>
-              </w:rPr>
-              <w:t xml:space="preserve">Nama </w:t>
-            </w:r>
-            <w:r>
-              <w:rPr>
-                <w:rFonts w:cs="Times New Roman"/>
-                <w:i/>
-                <w:iCs/>
-                <w:szCs w:val="24"/>
-              </w:rPr>
-              <w:t>use case</w:t>
-            </w:r>
-          </w:p>
-        </w:tc>
-        <w:tc>
-          <w:tcPr>
-            <w:tcW w:w="8092" w:type="dxa"/>
-            <w:gridSpan w:val="2"/>
-            <w:tcBorders>
-              <w:top w:val="single" w:sz="4" w:space="0" w:color="auto"/>
-              <w:left w:val="single" w:sz="4" w:space="0" w:color="auto"/>
-              <w:bottom w:val="single" w:sz="4" w:space="0" w:color="auto"/>
-              <w:right w:val="single" w:sz="4" w:space="0" w:color="auto"/>
-            </w:tcBorders>
-            <w:hideMark/>
-          </w:tcPr>
-          <w:p>
-            <w:pPr>
-              <w:spacing w:line="360" w:lineRule="auto"/>
-              <w:rPr>
-                <w:rFonts w:cs="Times New Roman"/>
-                <w:b/>
-                <w:bCs/>
-                <w:i/>
-                <w:szCs w:val="24"/>
-              </w:rPr>
-            </w:pPr>
-            <w:r>
-              <w:rPr>
-                <w:b/>
-                <w:bCs/>
-                <w:iCs/>
-                <w:szCs w:val="24"/>
-              </w:rPr>
-              <w:t xml:space="preserve">Menambah Koleksi </w:t>
-            </w:r>
-          </w:p>
-        </w:tc>
-      </w:tr>
-      <w:tr>
-        <w:trPr>
-          <w:jc w:val="center"/>
-        </w:trPr>
-        <w:tc>
-          <w:tcPr>
-            <w:tcW w:w="0" w:type="auto"/>
-            <w:tcBorders>
-              <w:top w:val="single" w:sz="4" w:space="0" w:color="auto"/>
-              <w:left w:val="single" w:sz="4" w:space="0" w:color="auto"/>
-              <w:bottom w:val="single" w:sz="4" w:space="0" w:color="auto"/>
-              <w:right w:val="single" w:sz="4" w:space="0" w:color="auto"/>
-            </w:tcBorders>
-            <w:hideMark/>
-          </w:tcPr>
-          <w:p>
-            <w:pPr>
-              <w:spacing w:line="360" w:lineRule="auto"/>
-              <w:rPr>
-                <w:rFonts w:cs="Times New Roman"/>
-                <w:szCs w:val="24"/>
-              </w:rPr>
-            </w:pPr>
-            <w:r>
-              <w:rPr>
-                <w:rFonts w:cs="Times New Roman"/>
-                <w:szCs w:val="24"/>
-              </w:rPr>
-              <w:t>Aktor</w:t>
-            </w:r>
-          </w:p>
-        </w:tc>
-        <w:tc>
-          <w:tcPr>
-            <w:tcW w:w="8092" w:type="dxa"/>
-            <w:gridSpan w:val="2"/>
-            <w:tcBorders>
-              <w:top w:val="single" w:sz="4" w:space="0" w:color="auto"/>
-              <w:left w:val="single" w:sz="4" w:space="0" w:color="auto"/>
-              <w:bottom w:val="single" w:sz="4" w:space="0" w:color="auto"/>
-              <w:right w:val="single" w:sz="4" w:space="0" w:color="auto"/>
-            </w:tcBorders>
-            <w:hideMark/>
-          </w:tcPr>
-          <w:p>
-            <w:pPr>
-              <w:spacing w:line="360" w:lineRule="auto"/>
-              <w:rPr>
-                <w:rFonts w:cs="Times New Roman"/>
-                <w:b/>
-                <w:bCs/>
-                <w:i/>
-                <w:iCs/>
-                <w:szCs w:val="24"/>
-              </w:rPr>
-            </w:pPr>
-            <w:r>
-              <w:rPr>
-                <w:rFonts w:cs="Times New Roman"/>
-                <w:b/>
-                <w:bCs/>
-                <w:i/>
-                <w:iCs/>
-                <w:szCs w:val="24"/>
-              </w:rPr>
-              <w:t>Admin</w:t>
-            </w:r>
-          </w:p>
-        </w:tc>
-      </w:tr>
-      <w:tr>
-        <w:trPr>
-          <w:jc w:val="center"/>
-        </w:trPr>
-        <w:tc>
-          <w:tcPr>
-            <w:tcW w:w="0" w:type="auto"/>
-            <w:tcBorders>
-              <w:top w:val="single" w:sz="4" w:space="0" w:color="auto"/>
-              <w:left w:val="single" w:sz="4" w:space="0" w:color="auto"/>
-              <w:bottom w:val="single" w:sz="4" w:space="0" w:color="auto"/>
-              <w:right w:val="single" w:sz="4" w:space="0" w:color="auto"/>
-            </w:tcBorders>
-            <w:hideMark/>
-          </w:tcPr>
-          <w:p>
-            <w:pPr>
-              <w:spacing w:line="360" w:lineRule="auto"/>
-              <w:rPr>
-                <w:rFonts w:cs="Times New Roman"/>
-                <w:szCs w:val="24"/>
-              </w:rPr>
-            </w:pPr>
-            <w:r>
-              <w:rPr>
-                <w:rFonts w:cs="Times New Roman"/>
-                <w:szCs w:val="24"/>
-              </w:rPr>
-              <w:t>Deskripsi</w:t>
-            </w:r>
-          </w:p>
-        </w:tc>
-        <w:tc>
-          <w:tcPr>
-            <w:tcW w:w="8092" w:type="dxa"/>
-            <w:gridSpan w:val="2"/>
-            <w:tcBorders>
-              <w:top w:val="single" w:sz="4" w:space="0" w:color="auto"/>
-              <w:left w:val="single" w:sz="4" w:space="0" w:color="auto"/>
-              <w:bottom w:val="single" w:sz="4" w:space="0" w:color="auto"/>
-              <w:right w:val="single" w:sz="4" w:space="0" w:color="auto"/>
-            </w:tcBorders>
-            <w:hideMark/>
-          </w:tcPr>
-          <w:p>
-            <w:pPr>
-              <w:spacing w:line="360" w:lineRule="auto"/>
-              <w:rPr>
-                <w:rFonts w:cs="Times New Roman"/>
-                <w:szCs w:val="24"/>
-              </w:rPr>
-            </w:pPr>
-            <w:r>
-              <w:rPr>
-                <w:rFonts w:cs="Times New Roman"/>
-                <w:i/>
-                <w:iCs/>
-                <w:szCs w:val="24"/>
-              </w:rPr>
-              <w:t>Use case</w:t>
-            </w:r>
-            <w:r>
-              <w:rPr>
-                <w:rFonts w:cs="Times New Roman"/>
-                <w:szCs w:val="24"/>
-              </w:rPr>
-              <w:t xml:space="preserve"> ini menjelaskan proses yang dapat dilakukan oleh </w:t>
-            </w:r>
-            <w:r>
-              <w:rPr>
-                <w:rFonts w:cs="Times New Roman"/>
-                <w:i/>
-                <w:iCs/>
-                <w:szCs w:val="24"/>
-              </w:rPr>
-              <w:t>Admin</w:t>
-            </w:r>
-            <w:r>
-              <w:rPr>
-                <w:rFonts w:cs="Times New Roman"/>
-                <w:szCs w:val="24"/>
-              </w:rPr>
-              <w:t xml:space="preserve"> </w:t>
-            </w:r>
-            <w:r>
-              <w:rPr>
-                <w:rFonts w:cs="Times New Roman"/>
-                <w:szCs w:val="24"/>
-              </w:rPr>
-              <w:t xml:space="preserve">untuk mengelola data Pustaka meliputi menambah </w:t>
-            </w:r>
-            <w:r>
-              <w:rPr>
-                <w:rFonts w:cs="Times New Roman"/>
-                <w:szCs w:val="24"/>
-              </w:rPr>
-              <w:t>koleksi</w:t>
-            </w:r>
-            <w:r>
-              <w:rPr>
-                <w:rFonts w:cs="Times New Roman"/>
-                <w:szCs w:val="24"/>
-              </w:rPr>
-              <w:t xml:space="preserve"> digital, mengubah informasi </w:t>
-            </w:r>
-            <w:r>
-              <w:rPr>
-                <w:rFonts w:cs="Times New Roman"/>
-                <w:szCs w:val="24"/>
-              </w:rPr>
-              <w:t>koleksi</w:t>
-            </w:r>
-            <w:r>
-              <w:rPr>
-                <w:rFonts w:cs="Times New Roman"/>
-                <w:szCs w:val="24"/>
-              </w:rPr>
-              <w:t xml:space="preserve"> digital, hingga menghapus data pustaka.</w:t>
-            </w:r>
-          </w:p>
-        </w:tc>
-      </w:tr>
-      <w:tr>
-        <w:trPr>
-          <w:jc w:val="center"/>
-        </w:trPr>
-        <w:tc>
-          <w:tcPr>
-            <w:tcW w:w="0" w:type="auto"/>
-            <w:tcBorders>
-              <w:top w:val="single" w:sz="4" w:space="0" w:color="auto"/>
-              <w:left w:val="single" w:sz="4" w:space="0" w:color="auto"/>
-              <w:bottom w:val="single" w:sz="4" w:space="0" w:color="auto"/>
-              <w:right w:val="single" w:sz="4" w:space="0" w:color="auto"/>
-            </w:tcBorders>
-            <w:shd w:val="clear" w:color="auto" w:fill="000000" w:themeFill="text1"/>
-          </w:tcPr>
-          <w:p>
-            <w:pPr>
-              <w:spacing w:line="360" w:lineRule="auto"/>
-              <w:rPr>
-                <w:rFonts w:cs="Times New Roman"/>
-                <w:szCs w:val="24"/>
-              </w:rPr>
-            </w:pPr>
-          </w:p>
-        </w:tc>
-        <w:tc>
-          <w:tcPr>
-            <w:tcW w:w="0" w:type="auto"/>
-            <w:tcBorders>
-              <w:top w:val="single" w:sz="4" w:space="0" w:color="auto"/>
-              <w:left w:val="single" w:sz="4" w:space="0" w:color="auto"/>
-              <w:bottom w:val="single" w:sz="4" w:space="0" w:color="auto"/>
-              <w:right w:val="single" w:sz="4" w:space="0" w:color="auto"/>
-            </w:tcBorders>
-            <w:hideMark/>
-          </w:tcPr>
-          <w:p>
-            <w:pPr>
-              <w:spacing w:line="360" w:lineRule="auto"/>
-              <w:rPr>
-                <w:rFonts w:cs="Times New Roman"/>
-                <w:szCs w:val="24"/>
-              </w:rPr>
-            </w:pPr>
-            <w:r>
-              <w:rPr>
-                <w:rFonts w:cs="Times New Roman"/>
-                <w:szCs w:val="24"/>
-              </w:rPr>
-              <w:t>Aksi Aktor</w:t>
-            </w:r>
-          </w:p>
-        </w:tc>
-        <w:tc>
-          <w:tcPr>
-            <w:tcW w:w="4103" w:type="dxa"/>
-            <w:tcBorders>
-              <w:top w:val="single" w:sz="4" w:space="0" w:color="auto"/>
-              <w:left w:val="single" w:sz="4" w:space="0" w:color="auto"/>
-              <w:bottom w:val="single" w:sz="4" w:space="0" w:color="auto"/>
-              <w:right w:val="single" w:sz="4" w:space="0" w:color="auto"/>
-            </w:tcBorders>
-            <w:hideMark/>
-          </w:tcPr>
-          <w:p>
-            <w:pPr>
-              <w:spacing w:line="360" w:lineRule="auto"/>
-              <w:rPr>
-                <w:rFonts w:cs="Times New Roman"/>
-                <w:szCs w:val="24"/>
-              </w:rPr>
-            </w:pPr>
-            <w:proofErr w:type="spellStart"/>
-            <w:r>
-              <w:rPr>
-                <w:rFonts w:cs="Times New Roman"/>
-                <w:szCs w:val="24"/>
-              </w:rPr>
-              <w:t>Respon</w:t>
-            </w:r>
-            <w:proofErr w:type="spellEnd"/>
-            <w:r>
-              <w:rPr>
-                <w:rFonts w:cs="Times New Roman"/>
-                <w:szCs w:val="24"/>
-              </w:rPr>
-              <w:t xml:space="preserve"> Sistem</w:t>
-            </w:r>
-          </w:p>
-        </w:tc>
-      </w:tr>
-      <w:tr>
-        <w:trPr>
-          <w:trHeight w:val="209"/>
-          <w:jc w:val="center"/>
-        </w:trPr>
-        <w:tc>
-          <w:tcPr>
-            <w:tcW w:w="0" w:type="auto"/>
-            <w:vMerge w:val="restart"/>
-            <w:tcBorders>
-              <w:top w:val="single" w:sz="4" w:space="0" w:color="auto"/>
-              <w:left w:val="single" w:sz="4" w:space="0" w:color="auto"/>
-              <w:bottom w:val="single" w:sz="4" w:space="0" w:color="auto"/>
-              <w:right w:val="single" w:sz="4" w:space="0" w:color="auto"/>
-            </w:tcBorders>
-            <w:vAlign w:val="center"/>
-            <w:hideMark/>
-          </w:tcPr>
-          <w:p>
-            <w:pPr>
-              <w:spacing w:line="360" w:lineRule="auto"/>
-              <w:rPr>
-                <w:rFonts w:cs="Times New Roman"/>
-                <w:i/>
-                <w:iCs/>
-                <w:szCs w:val="24"/>
-              </w:rPr>
-            </w:pPr>
-            <w:r>
-              <w:rPr>
-                <w:rFonts w:cs="Times New Roman"/>
-                <w:i/>
-                <w:iCs/>
-                <w:szCs w:val="24"/>
-              </w:rPr>
-              <w:t>Normal Flow Event</w:t>
-            </w:r>
-          </w:p>
-        </w:tc>
-        <w:tc>
-          <w:tcPr>
-            <w:tcW w:w="0" w:type="auto"/>
-            <w:tcBorders>
-              <w:top w:val="nil"/>
-              <w:left w:val="single" w:sz="4" w:space="0" w:color="auto"/>
-              <w:bottom w:val="nil"/>
-              <w:right w:val="single" w:sz="4" w:space="0" w:color="auto"/>
-            </w:tcBorders>
-            <w:hideMark/>
-          </w:tcPr>
-          <w:p>
-            <w:pPr>
-              <w:pStyle w:val="ListParagraph"/>
-              <w:numPr>
-                <w:ilvl w:val="0"/>
-                <w:numId w:val="33"/>
-              </w:numPr>
-              <w:spacing w:line="360" w:lineRule="auto"/>
-              <w:rPr>
-                <w:rFonts w:ascii="Times New Roman" w:hAnsi="Times New Roman" w:cs="Times New Roman"/>
-                <w:sz w:val="24"/>
-                <w:szCs w:val="24"/>
-              </w:rPr>
-            </w:pPr>
-            <w:r>
-              <w:rPr>
-                <w:rFonts w:ascii="Times New Roman" w:hAnsi="Times New Roman" w:cs="Times New Roman"/>
-                <w:sz w:val="24"/>
-                <w:szCs w:val="24"/>
-              </w:rPr>
-              <w:t>Masuk ke halaman Kelola Pustaka</w:t>
-            </w:r>
-            <w:r>
-              <w:rPr>
-                <w:rFonts w:ascii="Times New Roman" w:hAnsi="Times New Roman" w:cs="Times New Roman"/>
-                <w:i/>
-                <w:iCs/>
-                <w:sz w:val="24"/>
-                <w:szCs w:val="24"/>
-              </w:rPr>
-              <w:t>.</w:t>
-            </w:r>
-          </w:p>
-        </w:tc>
-        <w:tc>
-          <w:tcPr>
-            <w:tcW w:w="4103" w:type="dxa"/>
-            <w:tcBorders>
-              <w:top w:val="nil"/>
-              <w:left w:val="single" w:sz="4" w:space="0" w:color="auto"/>
-              <w:bottom w:val="nil"/>
-              <w:right w:val="single" w:sz="4" w:space="0" w:color="auto"/>
-            </w:tcBorders>
-          </w:tcPr>
-          <w:p>
-            <w:pPr>
-              <w:spacing w:line="360" w:lineRule="auto"/>
-              <w:ind w:left="360"/>
-              <w:rPr>
-                <w:rFonts w:cs="Times New Roman"/>
-                <w:szCs w:val="24"/>
-              </w:rPr>
-            </w:pPr>
-          </w:p>
-        </w:tc>
-      </w:tr>
-      <w:tr>
-        <w:trPr>
-          <w:jc w:val="center"/>
-        </w:trPr>
-        <w:tc>
-          <w:tcPr>
-            <w:tcW w:w="0" w:type="auto"/>
-            <w:vMerge/>
-            <w:tcBorders>
-              <w:top w:val="single" w:sz="4" w:space="0" w:color="auto"/>
-              <w:left w:val="single" w:sz="4" w:space="0" w:color="auto"/>
-              <w:bottom w:val="single" w:sz="4" w:space="0" w:color="auto"/>
-              <w:right w:val="single" w:sz="4" w:space="0" w:color="auto"/>
-            </w:tcBorders>
-            <w:vAlign w:val="center"/>
-            <w:hideMark/>
-          </w:tcPr>
-          <w:p>
-            <w:pPr>
-              <w:rPr>
-                <w:rFonts w:cs="Times New Roman"/>
-                <w:i/>
-                <w:iCs/>
-                <w:szCs w:val="24"/>
-              </w:rPr>
-            </w:pPr>
-          </w:p>
-        </w:tc>
-        <w:tc>
-          <w:tcPr>
-            <w:tcW w:w="0" w:type="auto"/>
-            <w:tcBorders>
-              <w:top w:val="nil"/>
-              <w:left w:val="single" w:sz="4" w:space="0" w:color="auto"/>
-              <w:bottom w:val="nil"/>
-              <w:right w:val="single" w:sz="4" w:space="0" w:color="auto"/>
-            </w:tcBorders>
-          </w:tcPr>
-          <w:p>
-            <w:pPr>
-              <w:spacing w:line="360" w:lineRule="auto"/>
-              <w:ind w:left="360"/>
-              <w:rPr>
-                <w:rFonts w:cs="Times New Roman"/>
-                <w:szCs w:val="24"/>
-              </w:rPr>
-            </w:pPr>
-          </w:p>
-        </w:tc>
-        <w:tc>
-          <w:tcPr>
-            <w:tcW w:w="4103" w:type="dxa"/>
-            <w:tcBorders>
-              <w:top w:val="nil"/>
-              <w:left w:val="single" w:sz="4" w:space="0" w:color="auto"/>
-              <w:bottom w:val="nil"/>
-              <w:right w:val="single" w:sz="4" w:space="0" w:color="auto"/>
-            </w:tcBorders>
-            <w:hideMark/>
-          </w:tcPr>
-          <w:p>
-            <w:pPr>
-              <w:pStyle w:val="ListParagraph"/>
-              <w:numPr>
-                <w:ilvl w:val="0"/>
-                <w:numId w:val="33"/>
-              </w:numPr>
-              <w:spacing w:line="360" w:lineRule="auto"/>
-              <w:rPr>
-                <w:rFonts w:ascii="Times New Roman" w:hAnsi="Times New Roman" w:cs="Times New Roman"/>
-                <w:sz w:val="24"/>
-                <w:szCs w:val="24"/>
-              </w:rPr>
-            </w:pPr>
-            <w:r>
-              <w:rPr>
-                <w:rFonts w:ascii="Times New Roman" w:hAnsi="Times New Roman" w:cs="Times New Roman"/>
-                <w:sz w:val="24"/>
-                <w:szCs w:val="24"/>
-              </w:rPr>
-              <w:t xml:space="preserve">Menampilkan halaman Kelola </w:t>
-            </w:r>
-            <w:proofErr w:type="gramStart"/>
-            <w:r>
-              <w:rPr>
-                <w:rFonts w:ascii="Times New Roman" w:hAnsi="Times New Roman" w:cs="Times New Roman"/>
-                <w:sz w:val="24"/>
-                <w:szCs w:val="24"/>
-              </w:rPr>
-              <w:t>Pustaka.</w:t>
-            </w:r>
-            <w:r>
-              <w:rPr>
-                <w:rFonts w:ascii="Times New Roman" w:hAnsi="Times New Roman" w:cs="Times New Roman"/>
-                <w:sz w:val="24"/>
-                <w:szCs w:val="24"/>
-              </w:rPr>
-              <w:t>.</w:t>
-            </w:r>
-            <w:proofErr w:type="gramEnd"/>
-          </w:p>
-        </w:tc>
-      </w:tr>
-      <w:tr>
-        <w:trPr>
-          <w:trHeight w:val="60"/>
-          <w:jc w:val="center"/>
-        </w:trPr>
-        <w:tc>
-          <w:tcPr>
-            <w:tcW w:w="0" w:type="auto"/>
-            <w:vMerge/>
-            <w:tcBorders>
-              <w:top w:val="single" w:sz="4" w:space="0" w:color="auto"/>
-              <w:left w:val="single" w:sz="4" w:space="0" w:color="auto"/>
-              <w:bottom w:val="single" w:sz="4" w:space="0" w:color="auto"/>
-              <w:right w:val="single" w:sz="4" w:space="0" w:color="auto"/>
-            </w:tcBorders>
-            <w:vAlign w:val="center"/>
-            <w:hideMark/>
-          </w:tcPr>
-          <w:p>
-            <w:pPr>
-              <w:rPr>
-                <w:rFonts w:cs="Times New Roman"/>
-                <w:i/>
-                <w:iCs/>
-                <w:szCs w:val="24"/>
-              </w:rPr>
-            </w:pPr>
-          </w:p>
-        </w:tc>
-        <w:tc>
-          <w:tcPr>
-            <w:tcW w:w="0" w:type="auto"/>
-            <w:tcBorders>
-              <w:top w:val="nil"/>
-              <w:left w:val="single" w:sz="4" w:space="0" w:color="auto"/>
-              <w:bottom w:val="nil"/>
-              <w:right w:val="single" w:sz="4" w:space="0" w:color="auto"/>
-            </w:tcBorders>
-            <w:hideMark/>
-          </w:tcPr>
-          <w:p>
-            <w:pPr>
-              <w:pStyle w:val="ListParagraph"/>
-              <w:numPr>
-                <w:ilvl w:val="0"/>
-                <w:numId w:val="33"/>
-              </w:numPr>
-              <w:spacing w:line="360" w:lineRule="auto"/>
-              <w:rPr>
-                <w:rFonts w:ascii="Times New Roman" w:hAnsi="Times New Roman" w:cs="Times New Roman"/>
-                <w:sz w:val="24"/>
-                <w:szCs w:val="24"/>
-              </w:rPr>
-            </w:pPr>
-            <w:r>
-              <w:rPr>
-                <w:rFonts w:ascii="Times New Roman" w:hAnsi="Times New Roman" w:cs="Times New Roman"/>
-                <w:sz w:val="24"/>
-                <w:szCs w:val="24"/>
-              </w:rPr>
-              <w:t>Melakukan kontrol</w:t>
-            </w:r>
-            <w:r>
-              <w:rPr>
-                <w:rFonts w:ascii="Times New Roman" w:hAnsi="Times New Roman" w:cs="Times New Roman"/>
-                <w:sz w:val="24"/>
-                <w:szCs w:val="24"/>
-              </w:rPr>
-              <w:t>.</w:t>
-            </w:r>
-          </w:p>
-        </w:tc>
-        <w:tc>
-          <w:tcPr>
-            <w:tcW w:w="4103" w:type="dxa"/>
-            <w:tcBorders>
-              <w:top w:val="nil"/>
-              <w:left w:val="single" w:sz="4" w:space="0" w:color="auto"/>
-              <w:bottom w:val="nil"/>
-              <w:right w:val="single" w:sz="4" w:space="0" w:color="auto"/>
-            </w:tcBorders>
-          </w:tcPr>
-          <w:p>
-            <w:pPr>
-              <w:spacing w:line="360" w:lineRule="auto"/>
-              <w:ind w:left="360"/>
-              <w:rPr>
-                <w:rFonts w:cs="Times New Roman"/>
-                <w:szCs w:val="24"/>
-              </w:rPr>
-            </w:pPr>
-          </w:p>
-        </w:tc>
-      </w:tr>
-      <w:tr>
-        <w:trPr>
-          <w:trHeight w:val="86"/>
-          <w:jc w:val="center"/>
-        </w:trPr>
-        <w:tc>
-          <w:tcPr>
-            <w:tcW w:w="0" w:type="auto"/>
-            <w:vMerge/>
-            <w:tcBorders>
-              <w:top w:val="single" w:sz="4" w:space="0" w:color="auto"/>
-              <w:left w:val="single" w:sz="4" w:space="0" w:color="auto"/>
-              <w:bottom w:val="single" w:sz="4" w:space="0" w:color="auto"/>
-              <w:right w:val="single" w:sz="4" w:space="0" w:color="auto"/>
-            </w:tcBorders>
-            <w:vAlign w:val="center"/>
-            <w:hideMark/>
-          </w:tcPr>
-          <w:p>
-            <w:pPr>
-              <w:rPr>
-                <w:rFonts w:cs="Times New Roman"/>
-                <w:i/>
-                <w:iCs/>
-                <w:szCs w:val="24"/>
-              </w:rPr>
-            </w:pPr>
-          </w:p>
-        </w:tc>
-        <w:tc>
-          <w:tcPr>
-            <w:tcW w:w="0" w:type="auto"/>
-            <w:tcBorders>
-              <w:top w:val="nil"/>
-              <w:left w:val="single" w:sz="4" w:space="0" w:color="auto"/>
-              <w:bottom w:val="nil"/>
-              <w:right w:val="single" w:sz="4" w:space="0" w:color="auto"/>
-            </w:tcBorders>
-          </w:tcPr>
-          <w:p>
-            <w:pPr>
-              <w:spacing w:line="360" w:lineRule="auto"/>
-              <w:ind w:left="360"/>
-              <w:rPr>
-                <w:rFonts w:cs="Times New Roman"/>
-                <w:szCs w:val="24"/>
-              </w:rPr>
-            </w:pPr>
-          </w:p>
-        </w:tc>
-        <w:tc>
-          <w:tcPr>
-            <w:tcW w:w="4103" w:type="dxa"/>
-            <w:tcBorders>
-              <w:top w:val="nil"/>
-              <w:left w:val="single" w:sz="4" w:space="0" w:color="auto"/>
-              <w:bottom w:val="nil"/>
-              <w:right w:val="single" w:sz="4" w:space="0" w:color="auto"/>
-            </w:tcBorders>
-          </w:tcPr>
-          <w:p>
-            <w:pPr>
-              <w:pStyle w:val="ListParagraph"/>
-              <w:numPr>
-                <w:ilvl w:val="0"/>
-                <w:numId w:val="33"/>
-              </w:numPr>
-              <w:spacing w:line="360" w:lineRule="auto"/>
-              <w:rPr>
-                <w:rFonts w:ascii="Times New Roman" w:hAnsi="Times New Roman" w:cs="Times New Roman"/>
-                <w:sz w:val="24"/>
-                <w:szCs w:val="24"/>
-              </w:rPr>
-            </w:pPr>
-            <w:r>
-              <w:rPr>
-                <w:rFonts w:ascii="Times New Roman" w:hAnsi="Times New Roman" w:cs="Times New Roman"/>
-                <w:sz w:val="24"/>
-                <w:szCs w:val="24"/>
-              </w:rPr>
-              <w:t>Menyimpan perubahan</w:t>
-            </w:r>
-            <w:r>
-              <w:rPr>
-                <w:rFonts w:ascii="Times New Roman" w:hAnsi="Times New Roman" w:cs="Times New Roman"/>
-                <w:sz w:val="24"/>
-                <w:szCs w:val="24"/>
-              </w:rPr>
-              <w:t>.</w:t>
-            </w:r>
-          </w:p>
-        </w:tc>
-      </w:tr>
-      <w:tr>
-        <w:trPr>
-          <w:jc w:val="center"/>
-        </w:trPr>
-        <w:tc>
-          <w:tcPr>
-            <w:tcW w:w="0" w:type="auto"/>
-            <w:vMerge/>
-            <w:tcBorders>
-              <w:top w:val="single" w:sz="4" w:space="0" w:color="auto"/>
-              <w:left w:val="single" w:sz="4" w:space="0" w:color="auto"/>
-              <w:bottom w:val="single" w:sz="4" w:space="0" w:color="auto"/>
-              <w:right w:val="single" w:sz="4" w:space="0" w:color="auto"/>
-            </w:tcBorders>
-            <w:vAlign w:val="center"/>
-            <w:hideMark/>
-          </w:tcPr>
-          <w:p>
-            <w:pPr>
-              <w:rPr>
-                <w:rFonts w:cs="Times New Roman"/>
-                <w:i/>
-                <w:iCs/>
-                <w:szCs w:val="24"/>
-              </w:rPr>
-            </w:pPr>
-          </w:p>
-        </w:tc>
-        <w:tc>
-          <w:tcPr>
-            <w:tcW w:w="0" w:type="auto"/>
-            <w:tcBorders>
-              <w:top w:val="nil"/>
-              <w:left w:val="single" w:sz="4" w:space="0" w:color="auto"/>
-              <w:bottom w:val="nil"/>
-              <w:right w:val="single" w:sz="4" w:space="0" w:color="auto"/>
-            </w:tcBorders>
-          </w:tcPr>
-          <w:p>
-            <w:pPr>
-              <w:ind w:left="360"/>
-              <w:rPr>
-                <w:rFonts w:cs="Times New Roman"/>
-                <w:szCs w:val="24"/>
-              </w:rPr>
-            </w:pPr>
-          </w:p>
-        </w:tc>
-        <w:tc>
-          <w:tcPr>
-            <w:tcW w:w="4103" w:type="dxa"/>
-            <w:tcBorders>
-              <w:top w:val="nil"/>
-              <w:left w:val="single" w:sz="4" w:space="0" w:color="auto"/>
-              <w:bottom w:val="nil"/>
-              <w:right w:val="single" w:sz="4" w:space="0" w:color="auto"/>
-            </w:tcBorders>
-          </w:tcPr>
-          <w:p>
-            <w:pPr>
-              <w:spacing w:line="360" w:lineRule="auto"/>
-              <w:ind w:left="360"/>
-              <w:rPr>
-                <w:rFonts w:cs="Times New Roman"/>
-                <w:szCs w:val="24"/>
-              </w:rPr>
-            </w:pPr>
-          </w:p>
-        </w:tc>
-      </w:tr>
-      <w:tr>
-        <w:trPr>
-          <w:trHeight w:val="60"/>
-          <w:jc w:val="center"/>
-        </w:trPr>
-        <w:tc>
-          <w:tcPr>
-            <w:tcW w:w="0" w:type="auto"/>
-            <w:vMerge/>
-            <w:tcBorders>
-              <w:top w:val="single" w:sz="4" w:space="0" w:color="auto"/>
-              <w:left w:val="single" w:sz="4" w:space="0" w:color="auto"/>
-              <w:bottom w:val="single" w:sz="4" w:space="0" w:color="auto"/>
-              <w:right w:val="single" w:sz="4" w:space="0" w:color="auto"/>
-            </w:tcBorders>
-            <w:vAlign w:val="center"/>
-            <w:hideMark/>
-          </w:tcPr>
-          <w:p>
-            <w:pPr>
-              <w:rPr>
-                <w:rFonts w:cs="Times New Roman"/>
-                <w:i/>
-                <w:iCs/>
-                <w:szCs w:val="24"/>
-              </w:rPr>
-            </w:pPr>
-          </w:p>
-        </w:tc>
-        <w:tc>
-          <w:tcPr>
-            <w:tcW w:w="0" w:type="auto"/>
-            <w:tcBorders>
-              <w:top w:val="nil"/>
-              <w:left w:val="single" w:sz="4" w:space="0" w:color="auto"/>
-              <w:bottom w:val="single" w:sz="4" w:space="0" w:color="auto"/>
-              <w:right w:val="single" w:sz="4" w:space="0" w:color="auto"/>
-            </w:tcBorders>
-          </w:tcPr>
-          <w:p>
-            <w:pPr>
-              <w:spacing w:line="360" w:lineRule="auto"/>
-              <w:rPr>
-                <w:rFonts w:cs="Times New Roman"/>
-                <w:szCs w:val="24"/>
-              </w:rPr>
-            </w:pPr>
-          </w:p>
-        </w:tc>
-        <w:tc>
-          <w:tcPr>
-            <w:tcW w:w="4103" w:type="dxa"/>
-            <w:tcBorders>
-              <w:top w:val="nil"/>
-              <w:left w:val="single" w:sz="4" w:space="0" w:color="auto"/>
-              <w:bottom w:val="single" w:sz="4" w:space="0" w:color="auto"/>
-              <w:right w:val="single" w:sz="4" w:space="0" w:color="auto"/>
-            </w:tcBorders>
-          </w:tcPr>
-          <w:p>
-            <w:pPr>
-              <w:spacing w:line="360" w:lineRule="auto"/>
-              <w:rPr>
-                <w:rFonts w:cs="Times New Roman"/>
-                <w:szCs w:val="24"/>
-              </w:rPr>
-            </w:pPr>
-          </w:p>
-        </w:tc>
-      </w:tr>
-    </w:tbl>
-    <w:p>
-      <w:pPr>
-        <w:pStyle w:val="Caption"/>
-        <w:ind w:left="0" w:firstLine="0"/>
-        <w:jc w:val="both"/>
         <w:rPr>
           <w:szCs w:val="24"/>
         </w:rPr>
@@ -14126,7 +13053,6 @@
                 <w:rFonts w:cs="Times New Roman"/>
                 <w:szCs w:val="24"/>
               </w:rPr>
-              <w:lastRenderedPageBreak/>
               <w:t>Aktor</w:t>
             </w:r>
           </w:p>
@@ -14989,13 +13915,14 @@
         <w:rPr>
           <w:szCs w:val="24"/>
         </w:rPr>
+        <w:lastRenderedPageBreak/>
         <w:t xml:space="preserve">Tabel 3. </w:t>
       </w:r>
       <w:r>
         <w:rPr>
           <w:szCs w:val="24"/>
         </w:rPr>
-        <w:t>8</w:t>
+        <w:t>9</w:t>
       </w:r>
       <w:r>
         <w:rPr>
@@ -15844,7 +14771,13 @@
         <w:rPr>
           <w:szCs w:val="24"/>
         </w:rPr>
-        <w:t>9</w:t>
+        <w:t>1</w:t>
+      </w:r>
+      <w:r>
+        <w:rPr>
+          <w:szCs w:val="24"/>
+        </w:rPr>
+        <w:t>0</w:t>
       </w:r>
       <w:r>
         <w:rPr>
@@ -16706,7 +15639,13 @@
         <w:rPr>
           <w:szCs w:val="24"/>
         </w:rPr>
-        <w:t>10</w:t>
+        <w:t>1</w:t>
+      </w:r>
+      <w:r>
+        <w:rPr>
+          <w:szCs w:val="24"/>
+        </w:rPr>
+        <w:t>1</w:t>
       </w:r>
       <w:r>
         <w:rPr>
@@ -17159,7 +16098,6 @@
                 <w:iCs/>
                 <w:szCs w:val="24"/>
               </w:rPr>
-              <w:lastRenderedPageBreak/>
               <w:t>Normal Flow Event</w:t>
             </w:r>
           </w:p>
@@ -17663,7 +16601,13 @@
         <w:rPr>
           <w:szCs w:val="24"/>
         </w:rPr>
-        <w:t>11</w:t>
+        <w:t>1</w:t>
+      </w:r>
+      <w:r>
+        <w:rPr>
+          <w:szCs w:val="24"/>
+        </w:rPr>
+        <w:t>2</w:t>
       </w:r>
       <w:r>
         <w:rPr>
@@ -17879,6 +16823,7 @@
                 <w:rFonts w:cs="Times New Roman"/>
                 <w:szCs w:val="24"/>
               </w:rPr>
+              <w:lastRenderedPageBreak/>
               <w:t>Deskripsi</w:t>
             </w:r>
           </w:p>
@@ -18395,7 +17340,6 @@
                 <w:sz w:val="24"/>
                 <w:szCs w:val="24"/>
               </w:rPr>
-              <w:lastRenderedPageBreak/>
               <w:t>Mengetuk Tombol</w:t>
             </w:r>
             <w:r>
@@ -18793,7 +17737,7 @@
         <w:rPr>
           <w:szCs w:val="24"/>
         </w:rPr>
-        <w:t>2</w:t>
+        <w:t>3</w:t>
       </w:r>
       <w:r>
         <w:rPr>
@@ -19265,6 +18209,7 @@
                 <w:iCs/>
                 <w:szCs w:val="24"/>
               </w:rPr>
+              <w:lastRenderedPageBreak/>
               <w:t>Normal Flow Event</w:t>
             </w:r>
           </w:p>
@@ -19512,7 +18457,13 @@
         <w:rPr>
           <w:szCs w:val="24"/>
         </w:rPr>
-        <w:t>13</w:t>
+        <w:t>1</w:t>
+      </w:r>
+      <w:r>
+        <w:rPr>
+          <w:szCs w:val="24"/>
+        </w:rPr>
+        <w:t>4</w:t>
       </w:r>
       <w:r>
         <w:rPr>
@@ -19625,7 +18576,25 @@
                 <w:iCs/>
                 <w:szCs w:val="24"/>
               </w:rPr>
-              <w:t>Melihat Daftar Koleksi</w:t>
+              <w:t xml:space="preserve">Melihat </w:t>
+            </w:r>
+            <w:r>
+              <w:rPr>
+                <w:b/>
+                <w:bCs/>
+                <w:iCs/>
+                <w:szCs w:val="24"/>
+              </w:rPr>
+              <w:t>Daftar</w:t>
+            </w:r>
+            <w:r>
+              <w:rPr>
+                <w:b/>
+                <w:bCs/>
+                <w:iCs/>
+                <w:szCs w:val="24"/>
+              </w:rPr>
+              <w:t xml:space="preserve"> Koleksi</w:t>
             </w:r>
           </w:p>
         </w:tc>
@@ -19968,7 +18937,6 @@
                 <w:iCs/>
                 <w:szCs w:val="24"/>
               </w:rPr>
-              <w:lastRenderedPageBreak/>
               <w:t>Normal Flow Event</w:t>
             </w:r>
           </w:p>
@@ -20185,7 +19153,13 @@
         <w:rPr>
           <w:szCs w:val="24"/>
         </w:rPr>
-        <w:t>14</w:t>
+        <w:t>1</w:t>
+      </w:r>
+      <w:r>
+        <w:rPr>
+          <w:szCs w:val="24"/>
+        </w:rPr>
+        <w:t>5</w:t>
       </w:r>
       <w:r>
         <w:rPr>
@@ -20879,13 +19853,20 @@
         <w:rPr>
           <w:szCs w:val="24"/>
         </w:rPr>
+        <w:lastRenderedPageBreak/>
         <w:t xml:space="preserve">Tabel 3. </w:t>
       </w:r>
       <w:r>
         <w:rPr>
           <w:szCs w:val="24"/>
         </w:rPr>
-        <w:t>15</w:t>
+        <w:t>1</w:t>
+      </w:r>
+      <w:r>
+        <w:rPr>
+          <w:szCs w:val="24"/>
+        </w:rPr>
+        <w:t>6</w:t>
       </w:r>
       <w:r>
         <w:rPr>
@@ -21627,7 +20608,13 @@
         <w:rPr>
           <w:szCs w:val="24"/>
         </w:rPr>
-        <w:t>16</w:t>
+        <w:t>1</w:t>
+      </w:r>
+      <w:r>
+        <w:rPr>
+          <w:szCs w:val="24"/>
+        </w:rPr>
+        <w:t>7</w:t>
       </w:r>
       <w:r>
         <w:rPr>
@@ -21810,7 +20797,7 @@
                 <w:iCs/>
                 <w:szCs w:val="24"/>
               </w:rPr>
-              <w:t>Member dan Guest</w:t>
+              <w:t>Member</w:t>
             </w:r>
           </w:p>
         </w:tc>
@@ -22202,6 +21189,7 @@
                 <w:sz w:val="24"/>
                 <w:szCs w:val="24"/>
               </w:rPr>
+              <w:lastRenderedPageBreak/>
               <w:t>Melakukan pengeditan informasi profile.</w:t>
             </w:r>
           </w:p>
@@ -22329,6 +21317,7 @@
                 <w:sz w:val="24"/>
                 <w:szCs w:val="24"/>
               </w:rPr>
+              <w:lastRenderedPageBreak/>
               <w:br/>
             </w:r>
             <w:r>

</xml_diff>